<commit_message>
Update resume - Abbreviate first name - Custom email address - Updated skills (removed npm) - Small cleanups
</commit_message>
<xml_diff>
--- a/resume/Darga_Developer_Resume.docx
+++ b/resume/Darga_Developer_Resume.docx
@@ -19,17 +19,14 @@
         <w:ind w:left="360" w:firstLine="0"/>
         <w:contextualSpacing w:val="0"/>
       </w:pPr>
-      <w:hyperlink w:anchor="h.whm61v7ofc0i">
+      <w:hyperlink w:anchor="_whm61v7ofc0i">
         <w:r>
           <w:rPr>
-            <w:rFonts w:ascii="Droid Sans" w:cs="Droid Sans" w:eastAsia="Droid Sans" w:hAnsi="Droid Sans"/>
             <w:color w:val="1155cc"/>
-            <w:sz w:val="20"/>
-            <w:szCs w:val="20"/>
             <w:u w:val="single"/>
             <w:rtl w:val="0"/>
           </w:rPr>
-          <w:t xml:space="preserve">Mike Darga</w:t>
+          <w:t xml:space="preserve">M Darga</w:t>
         </w:r>
       </w:hyperlink>
       <w:r>
@@ -43,13 +40,10 @@
         <w:ind w:left="720" w:firstLine="0"/>
         <w:contextualSpacing w:val="0"/>
       </w:pPr>
-      <w:hyperlink w:anchor="h.lhl1fla6662d">
+      <w:hyperlink w:anchor="_lhl1fla6662d">
         <w:r>
           <w:rPr>
-            <w:rFonts w:ascii="Droid Sans" w:cs="Droid Sans" w:eastAsia="Droid Sans" w:hAnsi="Droid Sans"/>
             <w:color w:val="1155cc"/>
-            <w:sz w:val="20"/>
-            <w:szCs w:val="20"/>
             <w:u w:val="single"/>
             <w:rtl w:val="0"/>
           </w:rPr>
@@ -67,13 +61,10 @@
         <w:ind w:left="1080" w:firstLine="0"/>
         <w:contextualSpacing w:val="0"/>
       </w:pPr>
-      <w:hyperlink w:anchor="h.tlsct92yd8p1">
+      <w:hyperlink w:anchor="_tlsct92yd8p1">
         <w:r>
           <w:rPr>
-            <w:rFonts w:ascii="Droid Sans" w:cs="Droid Sans" w:eastAsia="Droid Sans" w:hAnsi="Droid Sans"/>
             <w:color w:val="1155cc"/>
-            <w:sz w:val="20"/>
-            <w:szCs w:val="20"/>
             <w:u w:val="single"/>
             <w:rtl w:val="0"/>
           </w:rPr>
@@ -91,13 +82,10 @@
         <w:ind w:left="1080" w:firstLine="0"/>
         <w:contextualSpacing w:val="0"/>
       </w:pPr>
-      <w:hyperlink w:anchor="h.qw1jqmqxb8v">
+      <w:hyperlink w:anchor="_qw1jqmqxb8v">
         <w:r>
           <w:rPr>
-            <w:rFonts w:ascii="Droid Sans" w:cs="Droid Sans" w:eastAsia="Droid Sans" w:hAnsi="Droid Sans"/>
             <w:color w:val="1155cc"/>
-            <w:sz w:val="20"/>
-            <w:szCs w:val="20"/>
             <w:u w:val="single"/>
             <w:rtl w:val="0"/>
           </w:rPr>
@@ -115,17 +103,14 @@
         <w:ind w:left="1440" w:firstLine="0"/>
         <w:contextualSpacing w:val="0"/>
       </w:pPr>
-      <w:hyperlink w:anchor="h.of1n0orfyvqo">
+      <w:hyperlink w:anchor="_of1n0orfyvqo">
         <w:r>
           <w:rPr>
-            <w:rFonts w:ascii="Droid Sans" w:cs="Droid Sans" w:eastAsia="Droid Sans" w:hAnsi="Droid Sans"/>
             <w:color w:val="1155cc"/>
-            <w:sz w:val="20"/>
-            <w:szCs w:val="20"/>
             <w:u w:val="single"/>
             <w:rtl w:val="0"/>
           </w:rPr>
-          <w:t xml:space="preserve">Full Time Self-Study</w:t>
+          <w:t xml:space="preserve">Full-Time Self-Study</w:t>
         </w:r>
       </w:hyperlink>
       <w:r>
@@ -139,13 +124,10 @@
         <w:ind w:left="1440" w:firstLine="0"/>
         <w:contextualSpacing w:val="0"/>
       </w:pPr>
-      <w:hyperlink w:anchor="h.1gud34ib2q2o">
+      <w:hyperlink w:anchor="_1gud34ib2q2o">
         <w:r>
           <w:rPr>
-            <w:rFonts w:ascii="Droid Sans" w:cs="Droid Sans" w:eastAsia="Droid Sans" w:hAnsi="Droid Sans"/>
             <w:color w:val="1155cc"/>
-            <w:sz w:val="20"/>
-            <w:szCs w:val="20"/>
             <w:u w:val="single"/>
             <w:rtl w:val="0"/>
           </w:rPr>
@@ -163,13 +145,10 @@
         <w:ind w:left="1440" w:firstLine="0"/>
         <w:contextualSpacing w:val="0"/>
       </w:pPr>
-      <w:hyperlink w:anchor="h.wau0ulem7f78">
+      <w:hyperlink w:anchor="_wau0ulem7f78">
         <w:r>
           <w:rPr>
-            <w:rFonts w:ascii="Droid Sans" w:cs="Droid Sans" w:eastAsia="Droid Sans" w:hAnsi="Droid Sans"/>
             <w:color w:val="1155cc"/>
-            <w:sz w:val="20"/>
-            <w:szCs w:val="20"/>
             <w:u w:val="single"/>
             <w:rtl w:val="0"/>
           </w:rPr>
@@ -187,13 +166,10 @@
         <w:ind w:left="1440" w:firstLine="0"/>
         <w:contextualSpacing w:val="0"/>
       </w:pPr>
-      <w:hyperlink w:anchor="h.oypablnlx48m">
+      <w:hyperlink w:anchor="_oypablnlx48m">
         <w:r>
           <w:rPr>
-            <w:rFonts w:ascii="Droid Sans" w:cs="Droid Sans" w:eastAsia="Droid Sans" w:hAnsi="Droid Sans"/>
             <w:color w:val="1155cc"/>
-            <w:sz w:val="20"/>
-            <w:szCs w:val="20"/>
             <w:u w:val="single"/>
             <w:rtl w:val="0"/>
           </w:rPr>
@@ -211,13 +187,10 @@
         <w:ind w:left="1440" w:firstLine="0"/>
         <w:contextualSpacing w:val="0"/>
       </w:pPr>
-      <w:hyperlink w:anchor="h.vy0ctwtvgg1n">
+      <w:hyperlink w:anchor="_vy0ctwtvgg1n">
         <w:r>
           <w:rPr>
-            <w:rFonts w:ascii="Droid Sans" w:cs="Droid Sans" w:eastAsia="Droid Sans" w:hAnsi="Droid Sans"/>
             <w:color w:val="1155cc"/>
-            <w:sz w:val="20"/>
-            <w:szCs w:val="20"/>
             <w:u w:val="single"/>
             <w:rtl w:val="0"/>
           </w:rPr>
@@ -235,13 +208,10 @@
         <w:ind w:left="1440" w:firstLine="0"/>
         <w:contextualSpacing w:val="0"/>
       </w:pPr>
-      <w:hyperlink w:anchor="h.ghou6ermiwr1">
+      <w:hyperlink w:anchor="_ghou6ermiwr1">
         <w:r>
           <w:rPr>
-            <w:rFonts w:ascii="Droid Sans" w:cs="Droid Sans" w:eastAsia="Droid Sans" w:hAnsi="Droid Sans"/>
             <w:color w:val="1155cc"/>
-            <w:sz w:val="20"/>
-            <w:szCs w:val="20"/>
             <w:u w:val="single"/>
             <w:rtl w:val="0"/>
           </w:rPr>
@@ -259,13 +229,10 @@
         <w:ind w:left="1080" w:firstLine="0"/>
         <w:contextualSpacing w:val="0"/>
       </w:pPr>
-      <w:hyperlink w:anchor="h.qrqsz94gkc43">
+      <w:hyperlink w:anchor="_qrqsz94gkc43">
         <w:r>
           <w:rPr>
-            <w:rFonts w:ascii="Droid Sans" w:cs="Droid Sans" w:eastAsia="Droid Sans" w:hAnsi="Droid Sans"/>
             <w:color w:val="1155cc"/>
-            <w:sz w:val="20"/>
-            <w:szCs w:val="20"/>
             <w:u w:val="single"/>
             <w:rtl w:val="0"/>
           </w:rPr>
@@ -283,13 +250,10 @@
         <w:ind w:left="1440" w:firstLine="0"/>
         <w:contextualSpacing w:val="0"/>
       </w:pPr>
-      <w:hyperlink w:anchor="h.5fvc8spklvb2">
+      <w:hyperlink w:anchor="_5fvc8spklvb2">
         <w:r>
           <w:rPr>
-            <w:rFonts w:ascii="Droid Sans" w:cs="Droid Sans" w:eastAsia="Droid Sans" w:hAnsi="Droid Sans"/>
             <w:color w:val="1155cc"/>
-            <w:sz w:val="20"/>
-            <w:szCs w:val="20"/>
             <w:u w:val="single"/>
             <w:rtl w:val="0"/>
           </w:rPr>
@@ -307,13 +271,10 @@
         <w:ind w:left="1080" w:firstLine="0"/>
         <w:contextualSpacing w:val="0"/>
       </w:pPr>
-      <w:hyperlink w:anchor="h.fowfyvf0qwfs">
+      <w:hyperlink w:anchor="_fowfyvf0qwfs">
         <w:r>
           <w:rPr>
-            <w:rFonts w:ascii="Droid Sans" w:cs="Droid Sans" w:eastAsia="Droid Sans" w:hAnsi="Droid Sans"/>
             <w:color w:val="1155cc"/>
-            <w:sz w:val="20"/>
-            <w:szCs w:val="20"/>
             <w:u w:val="single"/>
             <w:rtl w:val="0"/>
           </w:rPr>
@@ -331,13 +292,10 @@
         <w:ind w:left="1440" w:firstLine="0"/>
         <w:contextualSpacing w:val="0"/>
       </w:pPr>
-      <w:hyperlink w:anchor="h.59uktuqqwt30">
+      <w:hyperlink w:anchor="_59uktuqqwt30">
         <w:r>
           <w:rPr>
-            <w:rFonts w:ascii="Droid Sans" w:cs="Droid Sans" w:eastAsia="Droid Sans" w:hAnsi="Droid Sans"/>
             <w:color w:val="1155cc"/>
-            <w:sz w:val="20"/>
-            <w:szCs w:val="20"/>
             <w:u w:val="single"/>
             <w:rtl w:val="0"/>
           </w:rPr>
@@ -355,17 +313,14 @@
         <w:ind w:left="1440" w:firstLine="0"/>
         <w:contextualSpacing w:val="0"/>
       </w:pPr>
-      <w:hyperlink w:anchor="h.hns1tbbldx06">
+      <w:hyperlink w:anchor="_hns1tbbldx06">
         <w:r>
           <w:rPr>
-            <w:rFonts w:ascii="Droid Sans" w:cs="Droid Sans" w:eastAsia="Droid Sans" w:hAnsi="Droid Sans"/>
             <w:color w:val="1155cc"/>
-            <w:sz w:val="20"/>
-            <w:szCs w:val="20"/>
             <w:u w:val="single"/>
             <w:rtl w:val="0"/>
           </w:rPr>
-          <w:t xml:space="preserve">Environments</w:t>
+          <w:t xml:space="preserve">Environment</w:t>
         </w:r>
       </w:hyperlink>
       <w:r>
@@ -379,17 +334,14 @@
         <w:ind w:left="1440" w:firstLine="0"/>
         <w:contextualSpacing w:val="0"/>
       </w:pPr>
-      <w:hyperlink w:anchor="h.tjih5q5g45kj">
+      <w:hyperlink w:anchor="_tjih5q5g45kj">
         <w:r>
           <w:rPr>
-            <w:rFonts w:ascii="Droid Sans" w:cs="Droid Sans" w:eastAsia="Droid Sans" w:hAnsi="Droid Sans"/>
             <w:color w:val="1155cc"/>
-            <w:sz w:val="20"/>
-            <w:szCs w:val="20"/>
             <w:u w:val="single"/>
             <w:rtl w:val="0"/>
           </w:rPr>
-          <w:t xml:space="preserve">Frameworks</w:t>
+          <w:t xml:space="preserve">Framework</w:t>
         </w:r>
       </w:hyperlink>
       <w:r>
@@ -403,13 +355,10 @@
         <w:ind w:left="1440" w:firstLine="0"/>
         <w:contextualSpacing w:val="0"/>
       </w:pPr>
-      <w:hyperlink w:anchor="h.d68rycbmdbvs">
+      <w:hyperlink w:anchor="_d68rycbmdbvs">
         <w:r>
           <w:rPr>
-            <w:rFonts w:ascii="Droid Sans" w:cs="Droid Sans" w:eastAsia="Droid Sans" w:hAnsi="Droid Sans"/>
             <w:color w:val="1155cc"/>
-            <w:sz w:val="20"/>
-            <w:szCs w:val="20"/>
             <w:u w:val="single"/>
             <w:rtl w:val="0"/>
           </w:rPr>
@@ -427,13 +376,10 @@
         <w:ind w:left="1440" w:firstLine="0"/>
         <w:contextualSpacing w:val="0"/>
       </w:pPr>
-      <w:hyperlink w:anchor="h.piv2tymdud0l">
+      <w:hyperlink w:anchor="_piv2tymdud0l">
         <w:r>
           <w:rPr>
-            <w:rFonts w:ascii="Droid Sans" w:cs="Droid Sans" w:eastAsia="Droid Sans" w:hAnsi="Droid Sans"/>
             <w:color w:val="1155cc"/>
-            <w:sz w:val="20"/>
-            <w:szCs w:val="20"/>
             <w:u w:val="single"/>
             <w:rtl w:val="0"/>
           </w:rPr>
@@ -451,13 +397,10 @@
         <w:ind w:left="1440" w:firstLine="0"/>
         <w:contextualSpacing w:val="0"/>
       </w:pPr>
-      <w:hyperlink w:anchor="h.8vjifsi14ubw">
+      <w:hyperlink w:anchor="_8vjifsi14ubw">
         <w:r>
           <w:rPr>
-            <w:rFonts w:ascii="Droid Sans" w:cs="Droid Sans" w:eastAsia="Droid Sans" w:hAnsi="Droid Sans"/>
             <w:color w:val="1155cc"/>
-            <w:sz w:val="20"/>
-            <w:szCs w:val="20"/>
             <w:u w:val="single"/>
             <w:rtl w:val="0"/>
           </w:rPr>
@@ -476,14 +419,14 @@
         <w:spacing w:after="0" w:before="400" w:line="276" w:lineRule="auto"/>
         <w:contextualSpacing w:val="0"/>
       </w:pPr>
-      <w:bookmarkStart w:colFirst="0" w:colLast="0" w:name="h.whm61v7ofc0i" w:id="0"/>
+      <w:bookmarkStart w:colFirst="0" w:colLast="0" w:name="_whm61v7ofc0i" w:id="0"/>
       <w:bookmarkEnd w:id="0"/>
       <w:r>
         <w:rPr>
           <w:rFonts w:ascii="Droid Sans" w:cs="Droid Sans" w:eastAsia="Droid Sans" w:hAnsi="Droid Sans"/>
           <w:rtl w:val="0"/>
         </w:rPr>
-        <w:t xml:space="preserve">Mike Darga</w:t>
+        <w:t xml:space="preserve">M Darga</w:t>
       </w:r>
     </w:p>
     <w:p>
@@ -492,7 +435,7 @@
         <w:spacing w:before="0" w:line="240" w:lineRule="auto"/>
         <w:contextualSpacing w:val="0"/>
       </w:pPr>
-      <w:bookmarkStart w:colFirst="0" w:colLast="0" w:name="h.lhl1fla6662d" w:id="1"/>
+      <w:bookmarkStart w:colFirst="0" w:colLast="0" w:name="_lhl1fla6662d" w:id="1"/>
       <w:bookmarkEnd w:id="1"/>
       <w:r>
         <w:rPr>
@@ -554,7 +497,7 @@
           <w:rtl w:val="0"/>
         </w:rPr>
         <w:tab/>
-        <w:t xml:space="preserve">      </w:t>
+        <w:tab/>
       </w:r>
       <w:hyperlink r:id="rId6">
         <w:r>
@@ -564,7 +507,7 @@
             <w:u w:val="single"/>
             <w:rtl w:val="0"/>
           </w:rPr>
-          <w:t xml:space="preserve">dargaCode@gmail.com</w:t>
+          <w:t xml:space="preserve">resume@dargaCode.com</w:t>
         </w:r>
       </w:hyperlink>
       <w:r>
@@ -590,7 +533,7 @@
           <w:rFonts w:ascii="Droid Sans" w:cs="Droid Sans" w:eastAsia="Droid Sans" w:hAnsi="Droid Sans"/>
           <w:rtl w:val="0"/>
         </w:rPr>
-        <w:t xml:space="preserve">       </w:t>
+        <w:tab/>
       </w:r>
       <w:hyperlink r:id="rId7">
         <w:r>
@@ -626,7 +569,7 @@
           <w:rFonts w:ascii="Droid Sans" w:cs="Droid Sans" w:eastAsia="Droid Sans" w:hAnsi="Droid Sans"/>
           <w:rtl w:val="0"/>
         </w:rPr>
-        <w:t xml:space="preserve">    </w:t>
+        <w:tab/>
       </w:r>
       <w:hyperlink r:id="rId8">
         <w:r>
@@ -663,7 +606,8 @@
           <w:rtl w:val="0"/>
         </w:rPr>
         <w:tab/>
-        <w:t xml:space="preserve">      </w:t>
+        <w:t xml:space="preserve">        </w:t>
+        <w:tab/>
       </w:r>
       <w:hyperlink r:id="rId9">
         <w:r>
@@ -688,7 +632,7 @@
         <w:spacing w:line="360" w:lineRule="auto"/>
         <w:contextualSpacing w:val="0"/>
       </w:pPr>
-      <w:bookmarkStart w:colFirst="0" w:colLast="0" w:name="h.tlsct92yd8p1" w:id="2"/>
+      <w:bookmarkStart w:colFirst="0" w:colLast="0" w:name="_tlsct92yd8p1" w:id="2"/>
       <w:bookmarkEnd w:id="2"/>
       <w:r>
         <w:rPr>
@@ -739,7 +683,7 @@
           <w:rFonts w:ascii="Droid Sans" w:cs="Droid Sans" w:eastAsia="Droid Sans" w:hAnsi="Droid Sans"/>
           <w:rtl w:val="0"/>
         </w:rPr>
-        <w:t xml:space="preserve">products, solving tough problems, and pursuing lifelong learning.</w:t>
+        <w:t xml:space="preserve">products, solving tough problems, and pursuing life-long learning.</w:t>
       </w:r>
       <w:r>
         <w:rPr>
@@ -753,7 +697,7 @@
         <w:spacing w:line="360" w:lineRule="auto"/>
         <w:contextualSpacing w:val="0"/>
       </w:pPr>
-      <w:bookmarkStart w:colFirst="0" w:colLast="0" w:name="h.qw1jqmqxb8v" w:id="3"/>
+      <w:bookmarkStart w:colFirst="0" w:colLast="0" w:name="_qw1jqmqxb8v" w:id="3"/>
       <w:bookmarkEnd w:id="3"/>
       <w:r>
         <w:rPr>
@@ -773,7 +717,7 @@
         <w:pStyle w:val="Heading4"/>
         <w:contextualSpacing w:val="0"/>
       </w:pPr>
-      <w:bookmarkStart w:colFirst="0" w:colLast="0" w:name="h.of1n0orfyvqo" w:id="4"/>
+      <w:bookmarkStart w:colFirst="0" w:colLast="0" w:name="_of1n0orfyvqo" w:id="4"/>
       <w:bookmarkEnd w:id="4"/>
       <w:r>
         <w:rPr>
@@ -935,7 +879,7 @@
         <w:pStyle w:val="Heading4"/>
         <w:contextualSpacing w:val="0"/>
       </w:pPr>
-      <w:bookmarkStart w:colFirst="0" w:colLast="0" w:name="h.1gud34ib2q2o" w:id="5"/>
+      <w:bookmarkStart w:colFirst="0" w:colLast="0" w:name="_1gud34ib2q2o" w:id="5"/>
       <w:bookmarkEnd w:id="5"/>
       <w:r>
         <w:rPr>
@@ -1070,7 +1014,7 @@
         <w:pStyle w:val="Heading4"/>
         <w:contextualSpacing w:val="0"/>
       </w:pPr>
-      <w:bookmarkStart w:colFirst="0" w:colLast="0" w:name="h.wau0ulem7f78" w:id="6"/>
+      <w:bookmarkStart w:colFirst="0" w:colLast="0" w:name="_wau0ulem7f78" w:id="6"/>
       <w:bookmarkEnd w:id="6"/>
       <w:r>
         <w:rPr>
@@ -1205,7 +1149,7 @@
         <w:pStyle w:val="Heading4"/>
         <w:contextualSpacing w:val="0"/>
       </w:pPr>
-      <w:bookmarkStart w:colFirst="0" w:colLast="0" w:name="h.oypablnlx48m" w:id="7"/>
+      <w:bookmarkStart w:colFirst="0" w:colLast="0" w:name="_oypablnlx48m" w:id="7"/>
       <w:bookmarkEnd w:id="7"/>
       <w:r>
         <w:rPr>
@@ -1340,7 +1284,7 @@
         <w:pStyle w:val="Heading4"/>
         <w:contextualSpacing w:val="0"/>
       </w:pPr>
-      <w:bookmarkStart w:colFirst="0" w:colLast="0" w:name="h.vy0ctwtvgg1n" w:id="8"/>
+      <w:bookmarkStart w:colFirst="0" w:colLast="0" w:name="_vy0ctwtvgg1n" w:id="8"/>
       <w:bookmarkEnd w:id="8"/>
       <w:r>
         <w:rPr>
@@ -1474,7 +1418,7 @@
         <w:pStyle w:val="Heading4"/>
         <w:contextualSpacing w:val="0"/>
       </w:pPr>
-      <w:bookmarkStart w:colFirst="0" w:colLast="0" w:name="h.ghou6ermiwr1" w:id="9"/>
+      <w:bookmarkStart w:colFirst="0" w:colLast="0" w:name="_ghou6ermiwr1" w:id="9"/>
       <w:bookmarkEnd w:id="9"/>
       <w:r>
         <w:rPr>
@@ -1599,7 +1543,7 @@
         <w:spacing w:line="360" w:lineRule="auto"/>
         <w:contextualSpacing w:val="0"/>
       </w:pPr>
-      <w:bookmarkStart w:colFirst="0" w:colLast="0" w:name="h.qrqsz94gkc43" w:id="10"/>
+      <w:bookmarkStart w:colFirst="0" w:colLast="0" w:name="_qrqsz94gkc43" w:id="10"/>
       <w:bookmarkEnd w:id="10"/>
       <w:r>
         <w:rPr>
@@ -1614,7 +1558,7 @@
         <w:pStyle w:val="Heading4"/>
         <w:contextualSpacing w:val="0"/>
       </w:pPr>
-      <w:bookmarkStart w:colFirst="0" w:colLast="0" w:name="h.5fvc8spklvb2" w:id="11"/>
+      <w:bookmarkStart w:colFirst="0" w:colLast="0" w:name="_5fvc8spklvb2" w:id="11"/>
       <w:bookmarkEnd w:id="11"/>
       <w:r>
         <w:rPr>
@@ -1645,7 +1589,7 @@
         <w:pStyle w:val="Heading3"/>
         <w:contextualSpacing w:val="0"/>
       </w:pPr>
-      <w:bookmarkStart w:colFirst="0" w:colLast="0" w:name="h.fowfyvf0qwfs" w:id="12"/>
+      <w:bookmarkStart w:colFirst="0" w:colLast="0" w:name="_fowfyvf0qwfs" w:id="12"/>
       <w:bookmarkEnd w:id="12"/>
       <w:r>
         <w:rPr>
@@ -1660,7 +1604,7 @@
         <w:pStyle w:val="Heading4"/>
         <w:contextualSpacing w:val="0"/>
       </w:pPr>
-      <w:bookmarkStart w:colFirst="0" w:colLast="0" w:name="h.59uktuqqwt30" w:id="13"/>
+      <w:bookmarkStart w:colFirst="0" w:colLast="0" w:name="_59uktuqqwt30" w:id="13"/>
       <w:bookmarkEnd w:id="13"/>
       <w:r>
         <w:rPr>
@@ -1825,14 +1769,14 @@
         <w:pStyle w:val="Heading4"/>
         <w:contextualSpacing w:val="0"/>
       </w:pPr>
-      <w:bookmarkStart w:colFirst="0" w:colLast="0" w:name="h.hns1tbbldx06" w:id="14"/>
+      <w:bookmarkStart w:colFirst="0" w:colLast="0" w:name="_hns1tbbldx06" w:id="14"/>
       <w:bookmarkEnd w:id="14"/>
       <w:r>
         <w:rPr>
           <w:rFonts w:ascii="Droid Sans" w:cs="Droid Sans" w:eastAsia="Droid Sans" w:hAnsi="Droid Sans"/>
           <w:rtl w:val="0"/>
         </w:rPr>
-        <w:t xml:space="preserve">Environments</w:t>
+        <w:t xml:space="preserve">Environment</w:t>
       </w:r>
     </w:p>
     <w:p>
@@ -1865,14 +1809,14 @@
         <w:pStyle w:val="Heading4"/>
         <w:contextualSpacing w:val="0"/>
       </w:pPr>
-      <w:bookmarkStart w:colFirst="0" w:colLast="0" w:name="h.tjih5q5g45kj" w:id="15"/>
+      <w:bookmarkStart w:colFirst="0" w:colLast="0" w:name="_tjih5q5g45kj" w:id="15"/>
       <w:bookmarkEnd w:id="15"/>
       <w:r>
         <w:rPr>
           <w:rFonts w:ascii="Droid Sans" w:cs="Droid Sans" w:eastAsia="Droid Sans" w:hAnsi="Droid Sans"/>
           <w:rtl w:val="0"/>
         </w:rPr>
-        <w:t xml:space="preserve">Frameworks</w:t>
+        <w:t xml:space="preserve">Framework</w:t>
       </w:r>
     </w:p>
     <w:p>
@@ -1905,7 +1849,7 @@
         <w:pStyle w:val="Heading4"/>
         <w:contextualSpacing w:val="0"/>
       </w:pPr>
-      <w:bookmarkStart w:colFirst="0" w:colLast="0" w:name="h.d68rycbmdbvs" w:id="16"/>
+      <w:bookmarkStart w:colFirst="0" w:colLast="0" w:name="_d68rycbmdbvs" w:id="16"/>
       <w:bookmarkEnd w:id="16"/>
       <w:r>
         <w:rPr>
@@ -1970,7 +1914,7 @@
         <w:pStyle w:val="Heading4"/>
         <w:contextualSpacing w:val="0"/>
       </w:pPr>
-      <w:bookmarkStart w:colFirst="0" w:colLast="0" w:name="h.piv2tymdud0l" w:id="17"/>
+      <w:bookmarkStart w:colFirst="0" w:colLast="0" w:name="_piv2tymdud0l" w:id="17"/>
       <w:bookmarkEnd w:id="17"/>
       <w:r>
         <w:rPr>
@@ -2035,7 +1979,7 @@
         <w:pStyle w:val="Heading4"/>
         <w:contextualSpacing w:val="0"/>
       </w:pPr>
-      <w:bookmarkStart w:colFirst="0" w:colLast="0" w:name="h.8vjifsi14ubw" w:id="18"/>
+      <w:bookmarkStart w:colFirst="0" w:colLast="0" w:name="_8vjifsi14ubw" w:id="18"/>
       <w:bookmarkEnd w:id="18"/>
       <w:r>
         <w:rPr>
@@ -2092,31 +2036,6 @@
           <w:rtl w:val="0"/>
         </w:rPr>
         <w:t xml:space="preserve">Linux Shell -</w:t>
-      </w:r>
-    </w:p>
-    <w:p>
-      <w:pPr>
-        <w:numPr>
-          <w:ilvl w:val="0"/>
-          <w:numId w:val="8"/>
-        </w:numPr>
-        <w:ind w:left="720" w:hanging="360"/>
-        <w:contextualSpacing w:val="1"/>
-        <w:rPr>
-          <w:rFonts w:ascii="Droid Sans" w:cs="Droid Sans" w:eastAsia="Droid Sans" w:hAnsi="Droid Sans"/>
-          <w:sz w:val="20"/>
-          <w:szCs w:val="20"/>
-        </w:rPr>
-      </w:pPr>
-      <w:r>
-        <w:rPr>
-          <w:rFonts w:ascii="Droid Sans" w:cs="Droid Sans" w:eastAsia="Droid Sans" w:hAnsi="Droid Sans"/>
-          <w:sz w:val="20"/>
-          <w:szCs w:val="20"/>
-          <w:rtl w:val="0"/>
-        </w:rPr>
-        <w:t xml:space="preserve">npm  </w:t>
       </w:r>
     </w:p>

</xml_diff>

<commit_message>
Update projects in resume docs
- Add github link to each project title
- Add "Project" text to each project for better clarity
</commit_message>
<xml_diff>
--- a/resume/Darga_Developer_Resume.docx
+++ b/resume/Darga_Developer_Resume.docx
@@ -212,6 +212,32 @@
               <w:contextualSpacing w:val="0"/>
               <w:jc w:val="right"/>
             </w:pPr>
+            <w:hyperlink r:id="rId6">
+              <w:r>
+                <w:rPr>
+                  <w:b w:val="1"/>
+                  <w:color w:val="4e8390"/>
+                  <w:sz w:val="20"/>
+                  <w:szCs w:val="20"/>
+                  <w:u w:val="single"/>
+                  <w:rtl w:val="0"/>
+                </w:rPr>
+                <w:t xml:space="preserve">Apartment Highlights</w:t>
+              </w:r>
+            </w:hyperlink>
+            <w:r>
+              <w:rPr>
+                <w:rtl w:val="0"/>
+              </w:rPr>
+            </w:r>
+          </w:p>
+          <w:p>
+            <w:pPr>
+              <w:widowControl w:val="0"/>
+              <w:spacing w:line="335.99999999999994" w:lineRule="auto"/>
+              <w:contextualSpacing w:val="0"/>
+              <w:jc w:val="right"/>
+            </w:pPr>
             <w:r>
               <w:rPr>
                 <w:b w:val="1"/>
@@ -220,16 +246,8 @@
                 <w:szCs w:val="20"/>
                 <w:rtl w:val="0"/>
               </w:rPr>
-              <w:t xml:space="preserve">Apartment Highlights</w:t>
-            </w:r>
-          </w:p>
-          <w:p>
-            <w:pPr>
-              <w:widowControl w:val="0"/>
-              <w:spacing w:line="335.99999999999994" w:lineRule="auto"/>
-              <w:contextualSpacing w:val="0"/>
-              <w:jc w:val="right"/>
-            </w:pPr>
+              <w:t xml:space="preserve">Project - </w:t>
+            </w:r>
             <w:r>
               <w:rPr>
                 <w:color w:val="2d4c53"/>
@@ -1032,6 +1050,32 @@
               <w:contextualSpacing w:val="0"/>
               <w:jc w:val="right"/>
             </w:pPr>
+            <w:hyperlink r:id="rId7">
+              <w:r>
+                <w:rPr>
+                  <w:b w:val="1"/>
+                  <w:color w:val="4e8390"/>
+                  <w:sz w:val="20"/>
+                  <w:szCs w:val="20"/>
+                  <w:u w:val="single"/>
+                  <w:rtl w:val="0"/>
+                </w:rPr>
+                <w:t xml:space="preserve">RESTful CRUD Blog</w:t>
+              </w:r>
+            </w:hyperlink>
+            <w:r>
+              <w:rPr>
+                <w:rtl w:val="0"/>
+              </w:rPr>
+            </w:r>
+          </w:p>
+          <w:p>
+            <w:pPr>
+              <w:widowControl w:val="0"/>
+              <w:spacing w:line="335.99999999999994" w:lineRule="auto"/>
+              <w:contextualSpacing w:val="0"/>
+              <w:jc w:val="right"/>
+            </w:pPr>
             <w:r>
               <w:rPr>
                 <w:b w:val="1"/>
@@ -1040,16 +1084,8 @@
                 <w:szCs w:val="20"/>
                 <w:rtl w:val="0"/>
               </w:rPr>
-              <w:t xml:space="preserve">RESTful CRUD Blog</w:t>
-            </w:r>
-          </w:p>
-          <w:p>
-            <w:pPr>
-              <w:widowControl w:val="0"/>
-              <w:spacing w:line="335.99999999999994" w:lineRule="auto"/>
-              <w:contextualSpacing w:val="0"/>
-              <w:jc w:val="right"/>
-            </w:pPr>
+              <w:t xml:space="preserve">Project - </w:t>
+            </w:r>
             <w:r>
               <w:rPr>
                 <w:color w:val="2d4c53"/>
@@ -1269,6 +1305,32 @@
               <w:contextualSpacing w:val="0"/>
               <w:jc w:val="right"/>
             </w:pPr>
+            <w:hyperlink r:id="rId8">
+              <w:r>
+                <w:rPr>
+                  <w:b w:val="1"/>
+                  <w:color w:val="4e8390"/>
+                  <w:sz w:val="20"/>
+                  <w:szCs w:val="20"/>
+                  <w:u w:val="single"/>
+                  <w:rtl w:val="0"/>
+                </w:rPr>
+                <w:t xml:space="preserve">Animated Sorting</w:t>
+              </w:r>
+            </w:hyperlink>
+            <w:r>
+              <w:rPr>
+                <w:rtl w:val="0"/>
+              </w:rPr>
+            </w:r>
+          </w:p>
+          <w:p>
+            <w:pPr>
+              <w:widowControl w:val="0"/>
+              <w:spacing w:line="335.99999999999994" w:lineRule="auto"/>
+              <w:contextualSpacing w:val="0"/>
+              <w:jc w:val="right"/>
+            </w:pPr>
             <w:r>
               <w:rPr>
                 <w:b w:val="1"/>
@@ -1277,16 +1339,8 @@
                 <w:szCs w:val="20"/>
                 <w:rtl w:val="0"/>
               </w:rPr>
-              <w:t xml:space="preserve">Animated Sorting</w:t>
-            </w:r>
-          </w:p>
-          <w:p>
-            <w:pPr>
-              <w:widowControl w:val="0"/>
-              <w:spacing w:line="335.99999999999994" w:lineRule="auto"/>
-              <w:contextualSpacing w:val="0"/>
-              <w:jc w:val="right"/>
-            </w:pPr>
+              <w:t xml:space="preserve">Project - </w:t>
+            </w:r>
             <w:r>
               <w:rPr>
                 <w:color w:val="2d4c53"/>
@@ -1481,6 +1535,32 @@
               <w:contextualSpacing w:val="0"/>
               <w:jc w:val="right"/>
             </w:pPr>
+            <w:hyperlink r:id="rId9">
+              <w:r>
+                <w:rPr>
+                  <w:b w:val="1"/>
+                  <w:color w:val="4e8390"/>
+                  <w:sz w:val="20"/>
+                  <w:szCs w:val="20"/>
+                  <w:u w:val="single"/>
+                  <w:rtl w:val="0"/>
+                </w:rPr>
+                <w:t xml:space="preserve">Drag and Drop Bookshelf</w:t>
+              </w:r>
+            </w:hyperlink>
+            <w:r>
+              <w:rPr>
+                <w:rtl w:val="0"/>
+              </w:rPr>
+            </w:r>
+          </w:p>
+          <w:p>
+            <w:pPr>
+              <w:widowControl w:val="0"/>
+              <w:spacing w:line="335.99999999999994" w:lineRule="auto"/>
+              <w:contextualSpacing w:val="0"/>
+              <w:jc w:val="right"/>
+            </w:pPr>
             <w:r>
               <w:rPr>
                 <w:b w:val="1"/>
@@ -1489,16 +1569,8 @@
                 <w:szCs w:val="20"/>
                 <w:rtl w:val="0"/>
               </w:rPr>
-              <w:t xml:space="preserve">Drag and Drop Bookshelf</w:t>
-            </w:r>
-          </w:p>
-          <w:p>
-            <w:pPr>
-              <w:widowControl w:val="0"/>
-              <w:spacing w:line="335.99999999999994" w:lineRule="auto"/>
-              <w:contextualSpacing w:val="0"/>
-              <w:jc w:val="right"/>
-            </w:pPr>
+              <w:t xml:space="preserve">Project - </w:t>
+            </w:r>
             <w:r>
               <w:rPr>
                 <w:color w:val="2d4c53"/>
@@ -3185,7 +3257,7 @@
               <w:spacing w:after="0" w:before="0" w:line="335.99999999999994" w:lineRule="auto"/>
               <w:contextualSpacing w:val="0"/>
             </w:pPr>
-            <w:hyperlink r:id="rId6">
+            <w:hyperlink r:id="rId10">
               <w:r>
                 <w:rPr>
                   <w:b w:val="1"/>
@@ -3210,7 +3282,7 @@
               <w:spacing w:after="0" w:line="335.99999999999994" w:lineRule="auto"/>
               <w:contextualSpacing w:val="0"/>
             </w:pPr>
-            <w:hyperlink r:id="rId7">
+            <w:hyperlink r:id="rId11">
               <w:r>
                 <w:rPr>
                   <w:b w:val="1"/>
@@ -3235,7 +3307,7 @@
               <w:spacing w:after="0" w:line="276" w:lineRule="auto"/>
               <w:contextualSpacing w:val="0"/>
             </w:pPr>
-            <w:hyperlink r:id="rId8">
+            <w:hyperlink r:id="rId12">
               <w:r>
                 <w:rPr>
                   <w:b w:val="1"/>

</xml_diff>

<commit_message>
Update resume to separate education from jobs
- Remove unused skills to match website
- Align skills box with bottom of jobs
- Move education and contact to two-column layout with background
</commit_message>
<xml_diff>
--- a/resume/Darga_Developer_Resume.docx
+++ b/resume/Darga_Developer_Resume.docx
@@ -24,21 +24,23 @@
         <w:tblLook w:val="0600"/>
       </w:tblPr>
       <w:tblGrid>
-        <w:gridCol w:w="2850"/>
-        <w:gridCol w:w="1020"/>
-        <w:gridCol w:w="1485"/>
-        <w:gridCol w:w="3000"/>
-        <w:gridCol w:w="1395"/>
-        <w:gridCol w:w="2115"/>
+        <w:gridCol w:w="390"/>
+        <w:gridCol w:w="2505"/>
+        <w:gridCol w:w="2910"/>
+        <w:gridCol w:w="615"/>
+        <w:gridCol w:w="1935"/>
+        <w:gridCol w:w="1470"/>
+        <w:gridCol w:w="2040"/>
         <w:gridCol w:w="360"/>
         <w:tblGridChange w:id="0">
           <w:tblGrid>
-            <w:gridCol w:w="2850"/>
-            <w:gridCol w:w="1020"/>
-            <w:gridCol w:w="1485"/>
-            <w:gridCol w:w="3000"/>
-            <w:gridCol w:w="1395"/>
-            <w:gridCol w:w="2115"/>
+            <w:gridCol w:w="390"/>
+            <w:gridCol w:w="2505"/>
+            <w:gridCol w:w="2910"/>
+            <w:gridCol w:w="615"/>
+            <w:gridCol w:w="1935"/>
+            <w:gridCol w:w="1470"/>
+            <w:gridCol w:w="2040"/>
             <w:gridCol w:w="360"/>
           </w:tblGrid>
         </w:tblGridChange>
@@ -49,7 +51,7 @@
         </w:trPr>
         <w:tc>
           <w:tcPr>
-            <w:gridSpan w:val="7"/>
+            <w:gridSpan w:val="8"/>
             <w:tcMar>
               <w:top w:w="100.0" w:type="dxa"/>
               <w:left w:w="100.0" w:type="dxa"/>
@@ -65,7 +67,7 @@
               <w:contextualSpacing w:val="0"/>
               <w:jc w:val="center"/>
             </w:pPr>
-            <w:bookmarkStart w:colFirst="0" w:colLast="0" w:name="_saiuip3klmtg" w:id="0"/>
+            <w:bookmarkStart w:colFirst="0" w:colLast="0" w:name="_cdyrmh7oejo3" w:id="0"/>
             <w:bookmarkEnd w:id="0"/>
             <w:r>
               <w:rPr>
@@ -82,7 +84,7 @@
           <w:p>
             <w:pPr>
               <w:widowControl w:val="0"/>
-              <w:spacing w:after="0" w:line="240" w:lineRule="auto"/>
+              <w:spacing w:line="240" w:lineRule="auto"/>
               <w:contextualSpacing w:val="0"/>
               <w:jc w:val="center"/>
             </w:pPr>
@@ -101,7 +103,7 @@
           <w:p>
             <w:pPr>
               <w:widowControl w:val="0"/>
-              <w:spacing w:after="0" w:before="80" w:line="240" w:lineRule="auto"/>
+              <w:spacing w:before="80" w:line="240" w:lineRule="auto"/>
               <w:contextualSpacing w:val="0"/>
               <w:jc w:val="center"/>
             </w:pPr>
@@ -133,7 +135,7 @@
         </w:trPr>
         <w:tc>
           <w:tcPr>
-            <w:gridSpan w:val="7"/>
+            <w:gridSpan w:val="8"/>
             <w:tcMar>
               <w:top w:w="100.0" w:type="dxa"/>
               <w:left w:w="100.0" w:type="dxa"/>
@@ -197,6 +199,7 @@
         </w:trPr>
         <w:tc>
           <w:tcPr>
+            <w:gridSpan w:val="2"/>
             <w:vMerge w:val="restart"/>
             <w:tcMar>
               <w:top w:w="100.0" w:type="dxa"/>
@@ -280,7 +283,7 @@
               <w:widowControl w:val="0"/>
               <w:numPr>
                 <w:ilvl w:val="0"/>
-                <w:numId w:val="7"/>
+                <w:numId w:val="8"/>
               </w:numPr>
               <w:spacing w:before="20" w:line="335.99999999999994" w:lineRule="auto"/>
               <w:ind w:left="360" w:right="285" w:hanging="270"/>
@@ -315,7 +318,7 @@
               <w:widowControl w:val="0"/>
               <w:numPr>
                 <w:ilvl w:val="0"/>
-                <w:numId w:val="7"/>
+                <w:numId w:val="8"/>
               </w:numPr>
               <w:spacing w:after="20" w:before="0" w:line="335.99999999999994" w:lineRule="auto"/>
               <w:ind w:left="360" w:right="285" w:hanging="270"/>
@@ -381,6 +384,7 @@
         </w:trPr>
         <w:tc>
           <w:tcPr>
+            <w:gridSpan w:val="2"/>
             <w:vMerge w:val="continue"/>
             <w:tcMar>
               <w:top w:w="100.0" w:type="dxa"/>
@@ -444,8 +448,8 @@
           <w:p>
             <w:pPr>
               <w:widowControl w:val="0"/>
-              <w:spacing w:before="480" w:line="384.00000000000006" w:lineRule="auto"/>
-              <w:ind w:left="45" w:firstLine="0"/>
+              <w:spacing w:before="460" w:line="384.00000000000006" w:lineRule="auto"/>
+              <w:ind w:left="0" w:firstLine="0"/>
               <w:contextualSpacing w:val="0"/>
             </w:pPr>
             <w:r>
@@ -569,7 +573,7 @@
                 <w:szCs w:val="20"/>
                 <w:rtl w:val="0"/>
               </w:rPr>
-              <w:t xml:space="preserve">EJS</w:t>
+              <w:t xml:space="preserve">C</w:t>
             </w:r>
           </w:p>
           <w:p>
@@ -595,7 +599,30 @@
                 <w:szCs w:val="20"/>
                 <w:rtl w:val="0"/>
               </w:rPr>
-              <w:t xml:space="preserve">C</w:t>
+              <w:t xml:space="preserve">C#</w:t>
+            </w:r>
+            <w:r>
+              <w:rPr>
+                <w:rtl w:val="0"/>
+              </w:rPr>
+            </w:r>
+          </w:p>
+          <w:p>
+            <w:pPr>
+              <w:widowControl w:val="0"/>
+              <w:spacing w:before="360" w:line="384.00000000000006" w:lineRule="auto"/>
+              <w:ind w:left="90" w:firstLine="0"/>
+              <w:contextualSpacing w:val="0"/>
+            </w:pPr>
+            <w:r>
+              <w:rPr>
+                <w:b w:val="1"/>
+                <w:color w:val="2d4c53"/>
+                <w:sz w:val="20"/>
+                <w:szCs w:val="20"/>
+                <w:rtl w:val="0"/>
+              </w:rPr>
+              <w:t xml:space="preserve">ENVIRONMENTS</w:t>
             </w:r>
           </w:p>
           <w:p>
@@ -621,7 +648,7 @@
                 <w:szCs w:val="20"/>
                 <w:rtl w:val="0"/>
               </w:rPr>
-              <w:t xml:space="preserve">C#</w:t>
+              <w:t xml:space="preserve">Node.js</w:t>
             </w:r>
             <w:r>
               <w:rPr>
@@ -633,7 +660,7 @@
             <w:pPr>
               <w:widowControl w:val="0"/>
               <w:spacing w:before="360" w:line="384.00000000000006" w:lineRule="auto"/>
-              <w:ind w:left="135" w:firstLine="0"/>
+              <w:ind w:left="90" w:firstLine="0"/>
               <w:contextualSpacing w:val="0"/>
             </w:pPr>
             <w:r>
@@ -644,7 +671,12 @@
                 <w:szCs w:val="20"/>
                 <w:rtl w:val="0"/>
               </w:rPr>
-              <w:t xml:space="preserve">ENVIRONMENTS</w:t>
+              <w:t xml:space="preserve">FRAMEWORKS</w:t>
+            </w:r>
+            <w:r>
+              <w:rPr>
+                <w:rtl w:val="0"/>
+              </w:rPr>
             </w:r>
           </w:p>
           <w:p>
@@ -670,7 +702,7 @@
                 <w:szCs w:val="20"/>
                 <w:rtl w:val="0"/>
               </w:rPr>
-              <w:t xml:space="preserve">Node.js</w:t>
+              <w:t xml:space="preserve">Express.js</w:t>
             </w:r>
             <w:r>
               <w:rPr>
@@ -682,7 +714,7 @@
             <w:pPr>
               <w:widowControl w:val="0"/>
               <w:spacing w:before="360" w:line="384.00000000000006" w:lineRule="auto"/>
-              <w:ind w:left="135" w:firstLine="0"/>
+              <w:ind w:left="90" w:firstLine="0"/>
               <w:contextualSpacing w:val="0"/>
             </w:pPr>
             <w:r>
@@ -693,12 +725,7 @@
                 <w:szCs w:val="20"/>
                 <w:rtl w:val="0"/>
               </w:rPr>
-              <w:t xml:space="preserve">FRAMEWORKS</w:t>
-            </w:r>
-            <w:r>
-              <w:rPr>
-                <w:rtl w:val="0"/>
-              </w:rPr>
+              <w:t xml:space="preserve">LIBRARIES</w:t>
             </w:r>
           </w:p>
           <w:p>
@@ -724,30 +751,7 @@
                 <w:szCs w:val="20"/>
                 <w:rtl w:val="0"/>
               </w:rPr>
-              <w:t xml:space="preserve">Express.js</w:t>
-            </w:r>
-            <w:r>
-              <w:rPr>
-                <w:rtl w:val="0"/>
-              </w:rPr>
-            </w:r>
-          </w:p>
-          <w:p>
-            <w:pPr>
-              <w:widowControl w:val="0"/>
-              <w:spacing w:before="360" w:line="384.00000000000006" w:lineRule="auto"/>
-              <w:ind w:left="135" w:firstLine="0"/>
-              <w:contextualSpacing w:val="0"/>
-            </w:pPr>
-            <w:r>
-              <w:rPr>
-                <w:b w:val="1"/>
-                <w:color w:val="2d4c53"/>
-                <w:sz w:val="20"/>
-                <w:szCs w:val="20"/>
-                <w:rtl w:val="0"/>
-              </w:rPr>
-              <w:t xml:space="preserve">LIBRARIES</w:t>
+              <w:t xml:space="preserve">jQuery</w:t>
             </w:r>
           </w:p>
           <w:p>
@@ -773,7 +777,30 @@
                 <w:szCs w:val="20"/>
                 <w:rtl w:val="0"/>
               </w:rPr>
-              <w:t xml:space="preserve">jQuery</w:t>
+              <w:t xml:space="preserve">Bootstrap</w:t>
+            </w:r>
+            <w:r>
+              <w:rPr>
+                <w:rtl w:val="0"/>
+              </w:rPr>
+            </w:r>
+          </w:p>
+          <w:p>
+            <w:pPr>
+              <w:widowControl w:val="0"/>
+              <w:spacing w:before="360" w:line="384.00000000000006" w:lineRule="auto"/>
+              <w:ind w:left="90" w:firstLine="0"/>
+              <w:contextualSpacing w:val="0"/>
+            </w:pPr>
+            <w:r>
+              <w:rPr>
+                <w:b w:val="1"/>
+                <w:color w:val="2d4c53"/>
+                <w:sz w:val="20"/>
+                <w:szCs w:val="20"/>
+                <w:rtl w:val="0"/>
+              </w:rPr>
+              <w:t xml:space="preserve">DATABASES</w:t>
             </w:r>
           </w:p>
           <w:p>
@@ -799,30 +826,7 @@
                 <w:szCs w:val="20"/>
                 <w:rtl w:val="0"/>
               </w:rPr>
-              <w:t xml:space="preserve">Bootstrap</w:t>
-            </w:r>
-            <w:r>
-              <w:rPr>
-                <w:rtl w:val="0"/>
-              </w:rPr>
-            </w:r>
-          </w:p>
-          <w:p>
-            <w:pPr>
-              <w:widowControl w:val="0"/>
-              <w:spacing w:before="360" w:line="384.00000000000006" w:lineRule="auto"/>
-              <w:ind w:left="135" w:firstLine="0"/>
-              <w:contextualSpacing w:val="0"/>
-            </w:pPr>
-            <w:r>
-              <w:rPr>
-                <w:b w:val="1"/>
-                <w:color w:val="2d4c53"/>
-                <w:sz w:val="20"/>
-                <w:szCs w:val="20"/>
-                <w:rtl w:val="0"/>
-              </w:rPr>
-              <w:t xml:space="preserve">DATABASES</w:t>
+              <w:t xml:space="preserve">MongoDB</w:t>
             </w:r>
           </w:p>
           <w:p>
@@ -848,32 +852,6 @@
                 <w:szCs w:val="20"/>
                 <w:rtl w:val="0"/>
               </w:rPr>
-              <w:t xml:space="preserve">MongoDB</w:t>
-            </w:r>
-          </w:p>
-          <w:p>
-            <w:pPr>
-              <w:widowControl w:val="0"/>
-              <w:numPr>
-                <w:ilvl w:val="0"/>
-                <w:numId w:val="1"/>
-              </w:numPr>
-              <w:spacing w:line="384.00000000000006" w:lineRule="auto"/>
-              <w:ind w:left="495" w:hanging="270"/>
-              <w:contextualSpacing w:val="1"/>
-              <w:rPr>
-                <w:color w:val="2d4c53"/>
-                <w:sz w:val="20"/>
-                <w:szCs w:val="20"/>
-              </w:rPr>
-            </w:pPr>
-            <w:r>
-              <w:rPr>
-                <w:color w:val="2d4c53"/>
-                <w:sz w:val="20"/>
-                <w:szCs w:val="20"/>
-                <w:rtl w:val="0"/>
-              </w:rPr>
               <w:t xml:space="preserve">MySQL</w:t>
             </w:r>
             <w:r>
@@ -886,7 +864,7 @@
             <w:pPr>
               <w:widowControl w:val="0"/>
               <w:spacing w:before="360" w:line="384.00000000000006" w:lineRule="auto"/>
-              <w:ind w:left="135" w:firstLine="0"/>
+              <w:ind w:left="90" w:firstLine="0"/>
               <w:contextualSpacing w:val="0"/>
             </w:pPr>
             <w:r>
@@ -926,84 +904,6 @@
               <w:t xml:space="preserve">Git</w:t>
             </w:r>
           </w:p>
-          <w:p>
-            <w:pPr>
-              <w:widowControl w:val="0"/>
-              <w:numPr>
-                <w:ilvl w:val="0"/>
-                <w:numId w:val="3"/>
-              </w:numPr>
-              <w:spacing w:line="384.00000000000006" w:lineRule="auto"/>
-              <w:ind w:left="495" w:hanging="270"/>
-              <w:contextualSpacing w:val="1"/>
-              <w:rPr>
-                <w:color w:val="2d4c53"/>
-                <w:sz w:val="20"/>
-                <w:szCs w:val="20"/>
-              </w:rPr>
-            </w:pPr>
-            <w:r>
-              <w:rPr>
-                <w:color w:val="2d4c53"/>
-                <w:sz w:val="20"/>
-                <w:szCs w:val="20"/>
-                <w:rtl w:val="0"/>
-              </w:rPr>
-              <w:t xml:space="preserve">Linux Shell</w:t>
-            </w:r>
-          </w:p>
-          <w:p>
-            <w:pPr>
-              <w:widowControl w:val="0"/>
-              <w:numPr>
-                <w:ilvl w:val="0"/>
-                <w:numId w:val="3"/>
-              </w:numPr>
-              <w:spacing w:line="384.00000000000006" w:lineRule="auto"/>
-              <w:ind w:left="495" w:hanging="270"/>
-              <w:contextualSpacing w:val="1"/>
-              <w:rPr>
-                <w:color w:val="2d4c53"/>
-                <w:sz w:val="20"/>
-                <w:szCs w:val="20"/>
-              </w:rPr>
-            </w:pPr>
-            <w:r>
-              <w:rPr>
-                <w:color w:val="2d4c53"/>
-                <w:sz w:val="20"/>
-                <w:szCs w:val="20"/>
-                <w:rtl w:val="0"/>
-              </w:rPr>
-              <w:t xml:space="preserve">Heroku</w:t>
-            </w:r>
-          </w:p>
-          <w:p>
-            <w:pPr>
-              <w:widowControl w:val="0"/>
-              <w:numPr>
-                <w:ilvl w:val="0"/>
-                <w:numId w:val="3"/>
-              </w:numPr>
-              <w:spacing w:line="384.00000000000006" w:lineRule="auto"/>
-              <w:ind w:left="495" w:hanging="270"/>
-              <w:contextualSpacing w:val="1"/>
-              <w:rPr>
-                <w:color w:val="2d4c53"/>
-                <w:sz w:val="20"/>
-                <w:szCs w:val="20"/>
-              </w:rPr>
-            </w:pPr>
-            <w:r>
-              <w:rPr>
-                <w:color w:val="2d4c53"/>
-                <w:sz w:val="20"/>
-                <w:szCs w:val="20"/>
-                <w:rtl w:val="0"/>
-              </w:rPr>
-              <w:t xml:space="preserve">Gulp/Grunt</w:t>
-            </w:r>
-          </w:p>
         </w:tc>
         <w:tc>
           <w:tcPr>
@@ -1018,9 +918,19 @@
           <w:p>
             <w:pPr>
               <w:widowControl w:val="0"/>
+              <w:numPr>
+                <w:ilvl w:val="0"/>
+                <w:numId w:val="5"/>
+              </w:numPr>
               <w:spacing w:after="0" w:before="0" w:line="240" w:lineRule="auto"/>
-              <w:ind w:left="0" w:firstLine="0"/>
-              <w:contextualSpacing w:val="0"/>
+              <w:ind w:left="720" w:hanging="360"/>
+              <w:contextualSpacing w:val="1"/>
+              <w:rPr>
+                <w:color w:val="2d4c53"/>
+                <w:sz w:val="20"/>
+                <w:szCs w:val="20"/>
+                <w:u w:val="none"/>
+              </w:rPr>
             </w:pPr>
             <w:r>
               <w:rPr>
@@ -1036,6 +946,7 @@
         </w:trPr>
         <w:tc>
           <w:tcPr>
+            <w:gridSpan w:val="2"/>
             <w:tcMar>
               <w:top w:w="100.0" w:type="dxa"/>
               <w:left w:w="100.0" w:type="dxa"/>
@@ -1117,7 +1028,7 @@
               <w:widowControl w:val="0"/>
               <w:numPr>
                 <w:ilvl w:val="0"/>
-                <w:numId w:val="7"/>
+                <w:numId w:val="8"/>
               </w:numPr>
               <w:spacing w:before="20" w:line="335.99999999999994" w:lineRule="auto"/>
               <w:ind w:left="360" w:right="285" w:hanging="270"/>
@@ -1171,7 +1082,7 @@
               <w:widowControl w:val="0"/>
               <w:numPr>
                 <w:ilvl w:val="0"/>
-                <w:numId w:val="7"/>
+                <w:numId w:val="8"/>
               </w:numPr>
               <w:spacing w:after="20" w:before="0" w:line="335.99999999999994" w:lineRule="auto"/>
               <w:ind w:left="360" w:right="285" w:hanging="270"/>
@@ -1291,6 +1202,7 @@
         </w:trPr>
         <w:tc>
           <w:tcPr>
+            <w:gridSpan w:val="2"/>
             <w:tcMar>
               <w:top w:w="100.0" w:type="dxa"/>
               <w:left w:w="100.0" w:type="dxa"/>
@@ -1372,7 +1284,7 @@
               <w:widowControl w:val="0"/>
               <w:numPr>
                 <w:ilvl w:val="0"/>
-                <w:numId w:val="7"/>
+                <w:numId w:val="8"/>
               </w:numPr>
               <w:spacing w:before="20" w:line="335.99999999999994" w:lineRule="auto"/>
               <w:ind w:left="375" w:right="285" w:hanging="270"/>
@@ -1439,7 +1351,7 @@
               <w:widowControl w:val="0"/>
               <w:numPr>
                 <w:ilvl w:val="0"/>
-                <w:numId w:val="7"/>
+                <w:numId w:val="8"/>
               </w:numPr>
               <w:spacing w:after="20" w:before="0" w:line="335.99999999999994" w:lineRule="auto"/>
               <w:ind w:left="375" w:right="285" w:hanging="270"/>
@@ -1521,6 +1433,7 @@
         </w:trPr>
         <w:tc>
           <w:tcPr>
+            <w:gridSpan w:val="2"/>
             <w:tcMar>
               <w:top w:w="100.0" w:type="dxa"/>
               <w:left w:w="100.0" w:type="dxa"/>
@@ -1602,7 +1515,7 @@
               <w:widowControl w:val="0"/>
               <w:numPr>
                 <w:ilvl w:val="0"/>
-                <w:numId w:val="7"/>
+                <w:numId w:val="8"/>
               </w:numPr>
               <w:spacing w:before="20" w:line="335.99999999999994" w:lineRule="auto"/>
               <w:ind w:left="375" w:right="285" w:hanging="270"/>
@@ -1689,7 +1602,7 @@
               <w:widowControl w:val="0"/>
               <w:numPr>
                 <w:ilvl w:val="0"/>
-                <w:numId w:val="7"/>
+                <w:numId w:val="8"/>
               </w:numPr>
               <w:spacing w:after="160" w:before="0" w:line="335.99999999999994" w:lineRule="auto"/>
               <w:ind w:left="375" w:right="285" w:hanging="270"/>
@@ -1799,6 +1712,7 @@
         </w:trPr>
         <w:tc>
           <w:tcPr>
+            <w:gridSpan w:val="2"/>
             <w:tcMar>
               <w:top w:w="100.0" w:type="dxa"/>
               <w:left w:w="100.0" w:type="dxa"/>
@@ -1830,11 +1744,8 @@
           </w:p>
           <w:p>
             <w:pPr>
-              <w:keepNext w:val="0"/>
-              <w:keepLines w:val="0"/>
-              <w:widowControl w:val="0"/>
-              <w:spacing w:after="0" w:before="0" w:line="335.99999999999994" w:lineRule="auto"/>
-              <w:ind w:left="0" w:right="0" w:firstLine="0"/>
+              <w:widowControl w:val="0"/>
+              <w:spacing w:line="335.99999999999994" w:lineRule="auto"/>
               <w:contextualSpacing w:val="0"/>
               <w:jc w:val="right"/>
             </w:pPr>
@@ -1869,6 +1780,694 @@
               <w:rPr>
                 <w:rtl w:val="0"/>
               </w:rPr>
+            </w:r>
+          </w:p>
+        </w:tc>
+        <w:tc>
+          <w:tcPr>
+            <w:gridSpan w:val="4"/>
+            <w:tcMar>
+              <w:top w:w="100.0" w:type="dxa"/>
+              <w:left w:w="100.0" w:type="dxa"/>
+              <w:bottom w:w="100.0" w:type="dxa"/>
+              <w:right w:w="100.0" w:type="dxa"/>
+            </w:tcMar>
+          </w:tcPr>
+          <w:p>
+            <w:pPr>
+              <w:widowControl w:val="0"/>
+              <w:numPr>
+                <w:ilvl w:val="0"/>
+                <w:numId w:val="8"/>
+              </w:numPr>
+              <w:spacing w:before="20" w:line="335.99999999999994" w:lineRule="auto"/>
+              <w:ind w:left="360" w:hanging="270"/>
+              <w:rPr>
+                <w:color w:val="2d4c53"/>
+                <w:sz w:val="20"/>
+                <w:szCs w:val="20"/>
+              </w:rPr>
+            </w:pPr>
+            <w:r>
+              <w:rPr>
+                <w:color w:val="2d4c53"/>
+                <w:sz w:val="20"/>
+                <w:szCs w:val="20"/>
+                <w:rtl w:val="0"/>
+              </w:rPr>
+              <w:t xml:space="preserve">Owned creation and maintenance of 5 mobile game economies</w:t>
+            </w:r>
+          </w:p>
+          <w:p>
+            <w:pPr>
+              <w:widowControl w:val="0"/>
+              <w:numPr>
+                <w:ilvl w:val="0"/>
+                <w:numId w:val="8"/>
+              </w:numPr>
+              <w:spacing w:line="335.99999999999994" w:lineRule="auto"/>
+              <w:ind w:left="360" w:hanging="270"/>
+              <w:contextualSpacing w:val="1"/>
+              <w:rPr>
+                <w:color w:val="2d4c53"/>
+                <w:sz w:val="20"/>
+                <w:szCs w:val="20"/>
+              </w:rPr>
+            </w:pPr>
+            <w:r>
+              <w:rPr>
+                <w:color w:val="2d4c53"/>
+                <w:sz w:val="20"/>
+                <w:szCs w:val="20"/>
+                <w:rtl w:val="0"/>
+              </w:rPr>
+              <w:t xml:space="preserve">Generated </w:t>
+            </w:r>
+            <w:r>
+              <w:rPr>
+                <w:b w:val="1"/>
+                <w:color w:val="cd6e15"/>
+                <w:sz w:val="20"/>
+                <w:szCs w:val="20"/>
+                <w:rtl w:val="0"/>
+              </w:rPr>
+              <w:t xml:space="preserve">SQL inserts</w:t>
+            </w:r>
+            <w:r>
+              <w:rPr>
+                <w:color w:val="2d4c53"/>
+                <w:sz w:val="20"/>
+                <w:szCs w:val="20"/>
+                <w:rtl w:val="0"/>
+              </w:rPr>
+              <w:t xml:space="preserve"> from tuning values, reducing human error</w:t>
+            </w:r>
+          </w:p>
+          <w:p>
+            <w:pPr>
+              <w:widowControl w:val="0"/>
+              <w:numPr>
+                <w:ilvl w:val="0"/>
+                <w:numId w:val="8"/>
+              </w:numPr>
+              <w:spacing w:after="20" w:line="335.99999999999994" w:lineRule="auto"/>
+              <w:ind w:left="360" w:hanging="270"/>
+              <w:rPr>
+                <w:color w:val="2d4c53"/>
+                <w:sz w:val="20"/>
+                <w:szCs w:val="20"/>
+              </w:rPr>
+            </w:pPr>
+            <w:r>
+              <w:rPr>
+                <w:color w:val="2d4c53"/>
+                <w:sz w:val="20"/>
+                <w:szCs w:val="20"/>
+                <w:rtl w:val="0"/>
+              </w:rPr>
+              <w:t xml:space="preserve">Helped design </w:t>
+            </w:r>
+            <w:r>
+              <w:rPr>
+                <w:b w:val="1"/>
+                <w:color w:val="cd6e15"/>
+                <w:sz w:val="20"/>
+                <w:szCs w:val="20"/>
+                <w:rtl w:val="0"/>
+              </w:rPr>
+              <w:t xml:space="preserve">database schemas</w:t>
+            </w:r>
+            <w:r>
+              <w:rPr>
+                <w:color w:val="2d4c53"/>
+                <w:sz w:val="20"/>
+                <w:szCs w:val="20"/>
+                <w:rtl w:val="0"/>
+              </w:rPr>
+              <w:t xml:space="preserve"> for new games and features</w:t>
+            </w:r>
+          </w:p>
+        </w:tc>
+        <w:tc>
+          <w:tcPr>
+            <w:vMerge w:val="continue"/>
+            <w:shd w:fill="f0ebe6"/>
+            <w:tcMar>
+              <w:top w:w="100.0" w:type="dxa"/>
+              <w:left w:w="100.0" w:type="dxa"/>
+              <w:bottom w:w="100.0" w:type="dxa"/>
+              <w:right w:w="100.0" w:type="dxa"/>
+            </w:tcMar>
+          </w:tcPr>
+          <w:p>
+            <w:pPr>
+              <w:widowControl w:val="0"/>
+              <w:spacing w:after="0" w:before="0" w:line="240" w:lineRule="auto"/>
+              <w:ind w:left="0" w:firstLine="0"/>
+              <w:contextualSpacing w:val="0"/>
+            </w:pPr>
+            <w:r>
+              <w:rPr>
+                <w:rtl w:val="0"/>
+              </w:rPr>
+            </w:r>
+          </w:p>
+        </w:tc>
+        <w:tc>
+          <w:tcPr>
+            <w:vMerge w:val="continue"/>
+            <w:tcMar>
+              <w:top w:w="100.0" w:type="dxa"/>
+              <w:left w:w="100.0" w:type="dxa"/>
+              <w:bottom w:w="100.0" w:type="dxa"/>
+              <w:right w:w="100.0" w:type="dxa"/>
+            </w:tcMar>
+          </w:tcPr>
+          <w:p>
+            <w:pPr>
+              <w:widowControl w:val="0"/>
+              <w:spacing w:after="0" w:before="0" w:line="240" w:lineRule="auto"/>
+              <w:ind w:left="0" w:firstLine="0"/>
+              <w:contextualSpacing w:val="0"/>
+            </w:pPr>
+            <w:r>
+              <w:rPr>
+                <w:rtl w:val="0"/>
+              </w:rPr>
+            </w:r>
+          </w:p>
+        </w:tc>
+      </w:tr>
+      <w:tr>
+        <w:trPr>
+          <w:trHeight w:val="1080" w:hRule="atLeast"/>
+        </w:trPr>
+        <w:tc>
+          <w:tcPr>
+            <w:gridSpan w:val="2"/>
+            <w:tcMar>
+              <w:top w:w="100.0" w:type="dxa"/>
+              <w:left w:w="100.0" w:type="dxa"/>
+              <w:bottom w:w="100.0" w:type="dxa"/>
+              <w:right w:w="100.0" w:type="dxa"/>
+            </w:tcMar>
+          </w:tcPr>
+          <w:p>
+            <w:pPr>
+              <w:widowControl w:val="0"/>
+              <w:spacing w:before="20" w:line="335.99999999999994" w:lineRule="auto"/>
+              <w:contextualSpacing w:val="0"/>
+              <w:jc w:val="right"/>
+            </w:pPr>
+            <w:r>
+              <w:rPr>
+                <w:color w:val="2d4c53"/>
+                <w:sz w:val="20"/>
+                <w:szCs w:val="20"/>
+                <w:rtl w:val="0"/>
+              </w:rPr>
+              <w:t xml:space="preserve">Digital Chocolate</w:t>
+            </w:r>
+          </w:p>
+          <w:p>
+            <w:pPr>
+              <w:widowControl w:val="0"/>
+              <w:spacing w:line="335.99999999999994" w:lineRule="auto"/>
+              <w:contextualSpacing w:val="0"/>
+              <w:jc w:val="right"/>
+            </w:pPr>
+            <w:r>
+              <w:rPr>
+                <w:b w:val="1"/>
+                <w:color w:val="2d4c53"/>
+                <w:sz w:val="20"/>
+                <w:szCs w:val="20"/>
+                <w:rtl w:val="0"/>
+              </w:rPr>
+              <w:t xml:space="preserve">Studio Director</w:t>
+            </w:r>
+          </w:p>
+          <w:p>
+            <w:pPr>
+              <w:widowControl w:val="0"/>
+              <w:spacing w:line="335.99999999999994" w:lineRule="auto"/>
+              <w:contextualSpacing w:val="0"/>
+              <w:jc w:val="right"/>
+            </w:pPr>
+            <w:r>
+              <w:rPr>
+                <w:color w:val="2d4c53"/>
+                <w:sz w:val="20"/>
+                <w:szCs w:val="20"/>
+                <w:rtl w:val="0"/>
+              </w:rPr>
+              <w:t xml:space="preserve">2010 – 2011</w:t>
+            </w:r>
+          </w:p>
+        </w:tc>
+        <w:tc>
+          <w:tcPr>
+            <w:gridSpan w:val="4"/>
+            <w:tcMar>
+              <w:top w:w="100.0" w:type="dxa"/>
+              <w:left w:w="100.0" w:type="dxa"/>
+              <w:bottom w:w="100.0" w:type="dxa"/>
+              <w:right w:w="100.0" w:type="dxa"/>
+            </w:tcMar>
+          </w:tcPr>
+          <w:p>
+            <w:pPr>
+              <w:widowControl w:val="0"/>
+              <w:numPr>
+                <w:ilvl w:val="0"/>
+                <w:numId w:val="6"/>
+              </w:numPr>
+              <w:spacing w:before="20" w:line="335.99999999999994" w:lineRule="auto"/>
+              <w:ind w:left="360" w:hanging="270"/>
+              <w:rPr>
+                <w:color w:val="2d4c53"/>
+                <w:sz w:val="20"/>
+                <w:szCs w:val="20"/>
+              </w:rPr>
+            </w:pPr>
+            <w:r>
+              <w:rPr>
+                <w:color w:val="2d4c53"/>
+                <w:sz w:val="20"/>
+                <w:szCs w:val="20"/>
+                <w:rtl w:val="0"/>
+              </w:rPr>
+              <w:t xml:space="preserve">Oversaw hiring, compensation, and promotion of 30 team members</w:t>
+            </w:r>
+          </w:p>
+          <w:p>
+            <w:pPr>
+              <w:widowControl w:val="0"/>
+              <w:numPr>
+                <w:ilvl w:val="0"/>
+                <w:numId w:val="6"/>
+              </w:numPr>
+              <w:spacing w:line="335.99999999999994" w:lineRule="auto"/>
+              <w:ind w:left="360" w:hanging="270"/>
+              <w:contextualSpacing w:val="1"/>
+              <w:rPr>
+                <w:color w:val="2d4c53"/>
+                <w:sz w:val="20"/>
+                <w:szCs w:val="20"/>
+              </w:rPr>
+            </w:pPr>
+            <w:r>
+              <w:rPr>
+                <w:color w:val="2d4c53"/>
+                <w:sz w:val="20"/>
+                <w:szCs w:val="20"/>
+                <w:rtl w:val="0"/>
+              </w:rPr>
+              <w:t xml:space="preserve">Worked closely with C-Staff to set product roadmap and staffing plan</w:t>
+            </w:r>
+          </w:p>
+          <w:p>
+            <w:pPr>
+              <w:widowControl w:val="0"/>
+              <w:numPr>
+                <w:ilvl w:val="0"/>
+                <w:numId w:val="6"/>
+              </w:numPr>
+              <w:spacing w:after="20" w:line="335.99999999999994" w:lineRule="auto"/>
+              <w:ind w:left="360" w:hanging="270"/>
+              <w:rPr>
+                <w:color w:val="2d4c53"/>
+                <w:sz w:val="20"/>
+                <w:szCs w:val="20"/>
+              </w:rPr>
+            </w:pPr>
+            <w:r>
+              <w:rPr>
+                <w:color w:val="2d4c53"/>
+                <w:sz w:val="20"/>
+                <w:szCs w:val="20"/>
+                <w:rtl w:val="0"/>
+              </w:rPr>
+              <w:t xml:space="preserve">Won CEO’s annual “Fearless Leader” award for improving morale</w:t>
+            </w:r>
+          </w:p>
+        </w:tc>
+        <w:tc>
+          <w:tcPr>
+            <w:vMerge w:val="continue"/>
+            <w:shd w:fill="f0ebe6"/>
+            <w:tcMar>
+              <w:top w:w="100.0" w:type="dxa"/>
+              <w:left w:w="100.0" w:type="dxa"/>
+              <w:bottom w:w="100.0" w:type="dxa"/>
+              <w:right w:w="100.0" w:type="dxa"/>
+            </w:tcMar>
+          </w:tcPr>
+          <w:p>
+            <w:pPr>
+              <w:widowControl w:val="0"/>
+              <w:spacing w:after="0" w:before="0" w:line="240" w:lineRule="auto"/>
+              <w:ind w:left="0" w:firstLine="0"/>
+              <w:contextualSpacing w:val="0"/>
+            </w:pPr>
+            <w:r>
+              <w:rPr>
+                <w:rtl w:val="0"/>
+              </w:rPr>
+            </w:r>
+          </w:p>
+        </w:tc>
+        <w:tc>
+          <w:tcPr>
+            <w:vMerge w:val="continue"/>
+            <w:tcMar>
+              <w:top w:w="100.0" w:type="dxa"/>
+              <w:left w:w="100.0" w:type="dxa"/>
+              <w:bottom w:w="100.0" w:type="dxa"/>
+              <w:right w:w="100.0" w:type="dxa"/>
+            </w:tcMar>
+          </w:tcPr>
+          <w:p>
+            <w:pPr>
+              <w:widowControl w:val="0"/>
+              <w:spacing w:after="0" w:before="0" w:line="240" w:lineRule="auto"/>
+              <w:ind w:left="0" w:firstLine="0"/>
+              <w:contextualSpacing w:val="0"/>
+            </w:pPr>
+            <w:r>
+              <w:rPr>
+                <w:rtl w:val="0"/>
+              </w:rPr>
+            </w:r>
+          </w:p>
+        </w:tc>
+      </w:tr>
+      <w:tr>
+        <w:trPr>
+          <w:trHeight w:val="900" w:hRule="atLeast"/>
+        </w:trPr>
+        <w:tc>
+          <w:tcPr>
+            <w:gridSpan w:val="2"/>
+            <w:tcMar>
+              <w:top w:w="100.0" w:type="dxa"/>
+              <w:left w:w="100.0" w:type="dxa"/>
+              <w:bottom w:w="100.0" w:type="dxa"/>
+              <w:right w:w="100.0" w:type="dxa"/>
+            </w:tcMar>
+          </w:tcPr>
+          <w:p>
+            <w:pPr>
+              <w:widowControl w:val="0"/>
+              <w:spacing w:before="20" w:line="335.99999999999994" w:lineRule="auto"/>
+              <w:contextualSpacing w:val="0"/>
+              <w:jc w:val="right"/>
+            </w:pPr>
+            <w:r>
+              <w:rPr>
+                <w:color w:val="2d4c53"/>
+                <w:sz w:val="20"/>
+                <w:szCs w:val="20"/>
+                <w:rtl w:val="0"/>
+              </w:rPr>
+              <w:t xml:space="preserve">Zynga</w:t>
+            </w:r>
+          </w:p>
+          <w:p>
+            <w:pPr>
+              <w:widowControl w:val="0"/>
+              <w:spacing w:line="335.99999999999994" w:lineRule="auto"/>
+              <w:contextualSpacing w:val="0"/>
+              <w:jc w:val="right"/>
+            </w:pPr>
+            <w:r>
+              <w:rPr>
+                <w:b w:val="1"/>
+                <w:color w:val="2d4c53"/>
+                <w:sz w:val="20"/>
+                <w:szCs w:val="20"/>
+                <w:rtl w:val="0"/>
+              </w:rPr>
+              <w:t xml:space="preserve">Economy Designer</w:t>
+            </w:r>
+          </w:p>
+          <w:p>
+            <w:pPr>
+              <w:widowControl w:val="0"/>
+              <w:spacing w:line="335.99999999999994" w:lineRule="auto"/>
+              <w:contextualSpacing w:val="0"/>
+              <w:jc w:val="right"/>
+            </w:pPr>
+            <w:r>
+              <w:rPr>
+                <w:color w:val="2d4c53"/>
+                <w:sz w:val="20"/>
+                <w:szCs w:val="20"/>
+                <w:rtl w:val="0"/>
+              </w:rPr>
+              <w:t xml:space="preserve">2010 – 2010</w:t>
+            </w:r>
+          </w:p>
+        </w:tc>
+        <w:tc>
+          <w:tcPr>
+            <w:gridSpan w:val="4"/>
+            <w:tcMar>
+              <w:top w:w="100.0" w:type="dxa"/>
+              <w:left w:w="100.0" w:type="dxa"/>
+              <w:bottom w:w="100.0" w:type="dxa"/>
+              <w:right w:w="100.0" w:type="dxa"/>
+            </w:tcMar>
+          </w:tcPr>
+          <w:p>
+            <w:pPr>
+              <w:widowControl w:val="0"/>
+              <w:numPr>
+                <w:ilvl w:val="0"/>
+                <w:numId w:val="4"/>
+              </w:numPr>
+              <w:spacing w:before="20" w:line="335.99999999999994" w:lineRule="auto"/>
+              <w:ind w:left="360" w:hanging="270"/>
+              <w:rPr>
+                <w:color w:val="2d4c53"/>
+                <w:sz w:val="20"/>
+                <w:szCs w:val="20"/>
+              </w:rPr>
+            </w:pPr>
+            <w:r>
+              <w:rPr>
+                <w:color w:val="2d4c53"/>
+                <w:sz w:val="20"/>
+                <w:szCs w:val="20"/>
+                <w:rtl w:val="0"/>
+              </w:rPr>
+              <w:t xml:space="preserve">Tuned game economy and features to reach metric-driven goals</w:t>
+            </w:r>
+          </w:p>
+          <w:p>
+            <w:pPr>
+              <w:widowControl w:val="0"/>
+              <w:numPr>
+                <w:ilvl w:val="0"/>
+                <w:numId w:val="4"/>
+              </w:numPr>
+              <w:spacing w:line="335.99999999999994" w:lineRule="auto"/>
+              <w:ind w:left="360" w:hanging="270"/>
+              <w:contextualSpacing w:val="1"/>
+              <w:rPr>
+                <w:color w:val="2d4c53"/>
+                <w:sz w:val="20"/>
+                <w:szCs w:val="20"/>
+              </w:rPr>
+            </w:pPr>
+            <w:r>
+              <w:rPr>
+                <w:color w:val="2d4c53"/>
+                <w:sz w:val="20"/>
+                <w:szCs w:val="20"/>
+                <w:rtl w:val="0"/>
+              </w:rPr>
+              <w:t xml:space="preserve">Ran </w:t>
+            </w:r>
+            <w:r>
+              <w:rPr>
+                <w:b w:val="1"/>
+                <w:color w:val="cd6e15"/>
+                <w:sz w:val="20"/>
+                <w:szCs w:val="20"/>
+                <w:rtl w:val="0"/>
+              </w:rPr>
+              <w:t xml:space="preserve">A/B tests</w:t>
+            </w:r>
+            <w:r>
+              <w:rPr>
+                <w:color w:val="2d4c53"/>
+                <w:sz w:val="20"/>
+                <w:szCs w:val="20"/>
+                <w:rtl w:val="0"/>
+              </w:rPr>
+              <w:t xml:space="preserve"> to objectively evaluate features and tuning decisions</w:t>
+            </w:r>
+          </w:p>
+          <w:p>
+            <w:pPr>
+              <w:widowControl w:val="0"/>
+              <w:numPr>
+                <w:ilvl w:val="0"/>
+                <w:numId w:val="4"/>
+              </w:numPr>
+              <w:spacing w:after="20" w:line="335.99999999999994" w:lineRule="auto"/>
+              <w:ind w:left="360" w:hanging="270"/>
+              <w:rPr>
+                <w:color w:val="2d4c53"/>
+                <w:sz w:val="20"/>
+                <w:szCs w:val="20"/>
+              </w:rPr>
+            </w:pPr>
+            <w:r>
+              <w:rPr>
+                <w:color w:val="2d4c53"/>
+                <w:sz w:val="20"/>
+                <w:szCs w:val="20"/>
+                <w:rtl w:val="0"/>
+              </w:rPr>
+              <w:t xml:space="preserve">Released </w:t>
+            </w:r>
+            <w:r>
+              <w:rPr>
+                <w:b w:val="1"/>
+                <w:color w:val="cd6e15"/>
+                <w:sz w:val="20"/>
+                <w:szCs w:val="20"/>
+                <w:rtl w:val="0"/>
+              </w:rPr>
+              <w:t xml:space="preserve">weekly updates</w:t>
+            </w:r>
+            <w:r>
+              <w:rPr>
+                <w:color w:val="2d4c53"/>
+                <w:sz w:val="20"/>
+                <w:szCs w:val="20"/>
+                <w:rtl w:val="0"/>
+              </w:rPr>
+              <w:t xml:space="preserve"> to Cafe World’s 30 Million active users</w:t>
+            </w:r>
+          </w:p>
+        </w:tc>
+        <w:tc>
+          <w:tcPr>
+            <w:vMerge w:val="continue"/>
+            <w:shd w:fill="f0ebe6"/>
+            <w:tcMar>
+              <w:top w:w="100.0" w:type="dxa"/>
+              <w:left w:w="100.0" w:type="dxa"/>
+              <w:bottom w:w="100.0" w:type="dxa"/>
+              <w:right w:w="100.0" w:type="dxa"/>
+            </w:tcMar>
+          </w:tcPr>
+          <w:p>
+            <w:pPr>
+              <w:widowControl w:val="0"/>
+              <w:spacing w:after="0" w:before="0" w:line="240" w:lineRule="auto"/>
+              <w:ind w:left="0" w:firstLine="0"/>
+              <w:contextualSpacing w:val="0"/>
+            </w:pPr>
+            <w:r>
+              <w:rPr>
+                <w:rtl w:val="0"/>
+              </w:rPr>
+            </w:r>
+          </w:p>
+        </w:tc>
+        <w:tc>
+          <w:tcPr>
+            <w:vMerge w:val="continue"/>
+            <w:tcMar>
+              <w:top w:w="100.0" w:type="dxa"/>
+              <w:left w:w="100.0" w:type="dxa"/>
+              <w:bottom w:w="100.0" w:type="dxa"/>
+              <w:right w:w="100.0" w:type="dxa"/>
+            </w:tcMar>
+          </w:tcPr>
+          <w:p>
+            <w:pPr>
+              <w:widowControl w:val="0"/>
+              <w:spacing w:after="0" w:before="0" w:line="240" w:lineRule="auto"/>
+              <w:ind w:left="0" w:firstLine="0"/>
+              <w:contextualSpacing w:val="0"/>
+            </w:pPr>
+            <w:r>
+              <w:rPr>
+                <w:rtl w:val="0"/>
+              </w:rPr>
+            </w:r>
+          </w:p>
+        </w:tc>
+      </w:tr>
+      <w:tr>
+        <w:trPr>
+          <w:trHeight w:val="620" w:hRule="atLeast"/>
+        </w:trPr>
+        <w:tc>
+          <w:tcPr>
+            <w:gridSpan w:val="2"/>
+            <w:tcMar>
+              <w:top w:w="100.0" w:type="dxa"/>
+              <w:left w:w="100.0" w:type="dxa"/>
+              <w:bottom w:w="100.0" w:type="dxa"/>
+              <w:right w:w="100.0" w:type="dxa"/>
+            </w:tcMar>
+          </w:tcPr>
+          <w:p>
+            <w:pPr>
+              <w:widowControl w:val="0"/>
+              <w:spacing w:before="20" w:line="335.99999999999994" w:lineRule="auto"/>
+              <w:contextualSpacing w:val="0"/>
+              <w:jc w:val="right"/>
+            </w:pPr>
+            <w:r>
+              <w:rPr>
+                <w:color w:val="2d4c53"/>
+                <w:sz w:val="20"/>
+                <w:szCs w:val="20"/>
+                <w:rtl w:val="0"/>
+              </w:rPr>
+              <w:t xml:space="preserve">Cryptic Studios</w:t>
+            </w:r>
+          </w:p>
+          <w:p>
+            <w:pPr>
+              <w:widowControl w:val="0"/>
+              <w:spacing w:line="335.99999999999994" w:lineRule="auto"/>
+              <w:contextualSpacing w:val="0"/>
+              <w:jc w:val="right"/>
+            </w:pPr>
+            <w:r>
+              <w:rPr>
+                <w:b w:val="1"/>
+                <w:color w:val="2d4c53"/>
+                <w:sz w:val="20"/>
+                <w:szCs w:val="20"/>
+                <w:rtl w:val="0"/>
+              </w:rPr>
+              <w:t xml:space="preserve">Combat Designer</w:t>
+            </w:r>
+          </w:p>
+          <w:p>
+            <w:pPr>
+              <w:widowControl w:val="0"/>
+              <w:spacing w:line="335.99999999999994" w:lineRule="auto"/>
+              <w:contextualSpacing w:val="0"/>
+              <w:jc w:val="right"/>
+            </w:pPr>
+            <w:r>
+              <w:rPr>
+                <w:color w:val="2d4c53"/>
+                <w:sz w:val="20"/>
+                <w:szCs w:val="20"/>
+                <w:rtl w:val="0"/>
+              </w:rPr>
+              <w:t xml:space="preserve">2008 – 2010</w:t>
             </w:r>
           </w:p>
         </w:tc>
@@ -1904,7 +2503,7 @@
                 <w:szCs w:val="20"/>
                 <w:rtl w:val="0"/>
               </w:rPr>
-              <w:t xml:space="preserve">Owned creation and maintenance of 5 mobile game economies</w:t>
+              <w:t xml:space="preserve">Designed and tuned over 5000 MMORPG enemies and abilities</w:t>
             </w:r>
           </w:p>
           <w:p>
@@ -1930,7 +2529,7 @@
                 <w:szCs w:val="20"/>
                 <w:rtl w:val="0"/>
               </w:rPr>
-              <w:t xml:space="preserve">Generated </w:t>
+              <w:t xml:space="preserve">Programmed small </w:t>
             </w:r>
             <w:r>
               <w:rPr>
@@ -1940,16 +2539,16 @@
                 <w:szCs w:val="20"/>
                 <w:rtl w:val="0"/>
               </w:rPr>
-              <w:t xml:space="preserve">SQL inserts</w:t>
-            </w:r>
-            <w:r>
-              <w:rPr>
-                <w:color w:val="2d4c53"/>
-                <w:sz w:val="20"/>
-                <w:szCs w:val="20"/>
-                <w:rtl w:val="0"/>
-              </w:rPr>
-              <w:t xml:space="preserve"> from tuning values, reducing human error</w:t>
+              <w:t xml:space="preserve">C# tools</w:t>
+            </w:r>
+            <w:r>
+              <w:rPr>
+                <w:color w:val="2d4c53"/>
+                <w:sz w:val="20"/>
+                <w:szCs w:val="20"/>
+                <w:rtl w:val="0"/>
+              </w:rPr>
+              <w:t xml:space="preserve"> to improve my efficiency and accuracy</w:t>
             </w:r>
           </w:p>
           <w:p>
@@ -1974,7 +2573,7 @@
                 <w:szCs w:val="20"/>
                 <w:rtl w:val="0"/>
               </w:rPr>
-              <w:t xml:space="preserve">Helped design </w:t>
+              <w:t xml:space="preserve">Collaborated with engineers to profile and </w:t>
             </w:r>
             <w:r>
               <w:rPr>
@@ -1984,16 +2583,16 @@
                 <w:szCs w:val="20"/>
                 <w:rtl w:val="0"/>
               </w:rPr>
-              <w:t xml:space="preserve">database schemas</w:t>
-            </w:r>
-            <w:r>
-              <w:rPr>
-                <w:color w:val="2d4c53"/>
-                <w:sz w:val="20"/>
-                <w:szCs w:val="20"/>
-                <w:rtl w:val="0"/>
-              </w:rPr>
-              <w:t xml:space="preserve"> for new games and features</w:t>
+              <w:t xml:space="preserve">optimize</w:t>
+            </w:r>
+            <w:r>
+              <w:rPr>
+                <w:color w:val="2d4c53"/>
+                <w:sz w:val="20"/>
+                <w:szCs w:val="20"/>
+                <w:rtl w:val="0"/>
+              </w:rPr>
+              <w:t xml:space="preserve"> combat abilities</w:t>
             </w:r>
           </w:p>
         </w:tc>
@@ -2049,10 +2648,12 @@
       </w:tr>
       <w:tr>
         <w:trPr>
-          <w:trHeight w:val="1080" w:hRule="atLeast"/>
+          <w:trHeight w:val="1000" w:hRule="atLeast"/>
         </w:trPr>
         <w:tc>
           <w:tcPr>
+            <w:gridSpan w:val="2"/>
+            <w:vMerge w:val="restart"/>
             <w:tcMar>
               <w:top w:w="100.0" w:type="dxa"/>
               <w:left w:w="100.0" w:type="dxa"/>
@@ -2074,7 +2675,7 @@
                 <w:szCs w:val="20"/>
                 <w:rtl w:val="0"/>
               </w:rPr>
-              <w:t xml:space="preserve">Digital Chocolate</w:t>
+              <w:t xml:space="preserve">Electronic Arts</w:t>
             </w:r>
           </w:p>
           <w:p>
@@ -2092,7 +2693,7 @@
                 <w:szCs w:val="20"/>
                 <w:rtl w:val="0"/>
               </w:rPr>
-              <w:t xml:space="preserve">Studio Director</w:t>
+              <w:t xml:space="preserve">Systems Designer</w:t>
             </w:r>
           </w:p>
           <w:p>
@@ -2109,698 +2710,14 @@
                 <w:szCs w:val="20"/>
                 <w:rtl w:val="0"/>
               </w:rPr>
-              <w:t xml:space="preserve">2010 – 2011</w:t>
+              <w:t xml:space="preserve">2005 – 2008</w:t>
             </w:r>
           </w:p>
         </w:tc>
         <w:tc>
           <w:tcPr>
             <w:gridSpan w:val="4"/>
-            <w:tcMar>
-              <w:top w:w="100.0" w:type="dxa"/>
-              <w:left w:w="100.0" w:type="dxa"/>
-              <w:bottom w:w="100.0" w:type="dxa"/>
-              <w:right w:w="100.0" w:type="dxa"/>
-            </w:tcMar>
-          </w:tcPr>
-          <w:p>
-            <w:pPr>
-              <w:widowControl w:val="0"/>
-              <w:numPr>
-                <w:ilvl w:val="0"/>
-                <w:numId w:val="5"/>
-              </w:numPr>
-              <w:spacing w:before="20" w:line="335.99999999999994" w:lineRule="auto"/>
-              <w:ind w:left="360" w:hanging="270"/>
-              <w:rPr>
-                <w:color w:val="2d4c53"/>
-                <w:sz w:val="20"/>
-                <w:szCs w:val="20"/>
-              </w:rPr>
-            </w:pPr>
-            <w:r>
-              <w:rPr>
-                <w:color w:val="2d4c53"/>
-                <w:sz w:val="20"/>
-                <w:szCs w:val="20"/>
-                <w:rtl w:val="0"/>
-              </w:rPr>
-              <w:t xml:space="preserve">Oversaw hiring, compensation, and promotion of 30 team members</w:t>
-            </w:r>
-          </w:p>
-          <w:p>
-            <w:pPr>
-              <w:widowControl w:val="0"/>
-              <w:numPr>
-                <w:ilvl w:val="0"/>
-                <w:numId w:val="5"/>
-              </w:numPr>
-              <w:spacing w:line="335.99999999999994" w:lineRule="auto"/>
-              <w:ind w:left="360" w:hanging="270"/>
-              <w:contextualSpacing w:val="1"/>
-              <w:rPr>
-                <w:color w:val="2d4c53"/>
-                <w:sz w:val="20"/>
-                <w:szCs w:val="20"/>
-              </w:rPr>
-            </w:pPr>
-            <w:r>
-              <w:rPr>
-                <w:color w:val="2d4c53"/>
-                <w:sz w:val="20"/>
-                <w:szCs w:val="20"/>
-                <w:rtl w:val="0"/>
-              </w:rPr>
-              <w:t xml:space="preserve">Worked closely with C-Staff to set product roadmap and staffing plan</w:t>
-            </w:r>
-          </w:p>
-          <w:p>
-            <w:pPr>
-              <w:widowControl w:val="0"/>
-              <w:numPr>
-                <w:ilvl w:val="0"/>
-                <w:numId w:val="5"/>
-              </w:numPr>
-              <w:spacing w:after="20" w:line="335.99999999999994" w:lineRule="auto"/>
-              <w:ind w:left="360" w:hanging="270"/>
-              <w:rPr>
-                <w:color w:val="2d4c53"/>
-                <w:sz w:val="20"/>
-                <w:szCs w:val="20"/>
-              </w:rPr>
-            </w:pPr>
-            <w:r>
-              <w:rPr>
-                <w:color w:val="2d4c53"/>
-                <w:sz w:val="20"/>
-                <w:szCs w:val="20"/>
-                <w:rtl w:val="0"/>
-              </w:rPr>
-              <w:t xml:space="preserve">Won CEO’s annual “Fearless Leader” award for improving morale</w:t>
-            </w:r>
-          </w:p>
-        </w:tc>
-        <w:tc>
-          <w:tcPr>
-            <w:vMerge w:val="continue"/>
-            <w:shd w:fill="f0ebe6"/>
-            <w:tcMar>
-              <w:top w:w="100.0" w:type="dxa"/>
-              <w:left w:w="100.0" w:type="dxa"/>
-              <w:bottom w:w="100.0" w:type="dxa"/>
-              <w:right w:w="100.0" w:type="dxa"/>
-            </w:tcMar>
-          </w:tcPr>
-          <w:p>
-            <w:pPr>
-              <w:widowControl w:val="0"/>
-              <w:spacing w:after="0" w:before="0" w:line="240" w:lineRule="auto"/>
-              <w:ind w:left="0" w:firstLine="0"/>
-              <w:contextualSpacing w:val="0"/>
-            </w:pPr>
-            <w:r>
-              <w:rPr>
-                <w:rtl w:val="0"/>
-              </w:rPr>
-            </w:r>
-          </w:p>
-        </w:tc>
-        <w:tc>
-          <w:tcPr>
-            <w:vMerge w:val="continue"/>
-            <w:tcMar>
-              <w:top w:w="100.0" w:type="dxa"/>
-              <w:left w:w="100.0" w:type="dxa"/>
-              <w:bottom w:w="100.0" w:type="dxa"/>
-              <w:right w:w="100.0" w:type="dxa"/>
-            </w:tcMar>
-          </w:tcPr>
-          <w:p>
-            <w:pPr>
-              <w:widowControl w:val="0"/>
-              <w:spacing w:after="0" w:before="0" w:line="240" w:lineRule="auto"/>
-              <w:ind w:left="0" w:firstLine="0"/>
-              <w:contextualSpacing w:val="0"/>
-            </w:pPr>
-            <w:r>
-              <w:rPr>
-                <w:rtl w:val="0"/>
-              </w:rPr>
-            </w:r>
-          </w:p>
-        </w:tc>
-      </w:tr>
-      <w:tr>
-        <w:trPr>
-          <w:trHeight w:val="900" w:hRule="atLeast"/>
-        </w:trPr>
-        <w:tc>
-          <w:tcPr>
-            <w:tcMar>
-              <w:top w:w="100.0" w:type="dxa"/>
-              <w:left w:w="100.0" w:type="dxa"/>
-              <w:bottom w:w="100.0" w:type="dxa"/>
-              <w:right w:w="100.0" w:type="dxa"/>
-            </w:tcMar>
-          </w:tcPr>
-          <w:p>
-            <w:pPr>
-              <w:widowControl w:val="0"/>
-              <w:spacing w:before="20" w:line="335.99999999999994" w:lineRule="auto"/>
-              <w:contextualSpacing w:val="0"/>
-              <w:jc w:val="right"/>
-            </w:pPr>
-            <w:r>
-              <w:rPr>
-                <w:color w:val="2d4c53"/>
-                <w:sz w:val="20"/>
-                <w:szCs w:val="20"/>
-                <w:rtl w:val="0"/>
-              </w:rPr>
-              <w:t xml:space="preserve">Zynga</w:t>
-            </w:r>
-          </w:p>
-          <w:p>
-            <w:pPr>
-              <w:widowControl w:val="0"/>
-              <w:spacing w:line="335.99999999999994" w:lineRule="auto"/>
-              <w:contextualSpacing w:val="0"/>
-              <w:jc w:val="right"/>
-            </w:pPr>
-            <w:r>
-              <w:rPr>
-                <w:b w:val="1"/>
-                <w:color w:val="2d4c53"/>
-                <w:sz w:val="20"/>
-                <w:szCs w:val="20"/>
-                <w:rtl w:val="0"/>
-              </w:rPr>
-              <w:t xml:space="preserve">Economy Designer</w:t>
-            </w:r>
-          </w:p>
-          <w:p>
-            <w:pPr>
-              <w:widowControl w:val="0"/>
-              <w:spacing w:line="335.99999999999994" w:lineRule="auto"/>
-              <w:contextualSpacing w:val="0"/>
-              <w:jc w:val="right"/>
-            </w:pPr>
-            <w:r>
-              <w:rPr>
-                <w:color w:val="2d4c53"/>
-                <w:sz w:val="20"/>
-                <w:szCs w:val="20"/>
-                <w:rtl w:val="0"/>
-              </w:rPr>
-              <w:t xml:space="preserve">2010 – 2010</w:t>
-            </w:r>
-          </w:p>
-        </w:tc>
-        <w:tc>
-          <w:tcPr>
-            <w:gridSpan w:val="4"/>
-            <w:tcMar>
-              <w:top w:w="100.0" w:type="dxa"/>
-              <w:left w:w="100.0" w:type="dxa"/>
-              <w:bottom w:w="100.0" w:type="dxa"/>
-              <w:right w:w="100.0" w:type="dxa"/>
-            </w:tcMar>
-          </w:tcPr>
-          <w:p>
-            <w:pPr>
-              <w:widowControl w:val="0"/>
-              <w:numPr>
-                <w:ilvl w:val="0"/>
-                <w:numId w:val="4"/>
-              </w:numPr>
-              <w:spacing w:before="20" w:line="335.99999999999994" w:lineRule="auto"/>
-              <w:ind w:left="360" w:hanging="270"/>
-              <w:rPr>
-                <w:color w:val="2d4c53"/>
-                <w:sz w:val="20"/>
-                <w:szCs w:val="20"/>
-              </w:rPr>
-            </w:pPr>
-            <w:r>
-              <w:rPr>
-                <w:color w:val="2d4c53"/>
-                <w:sz w:val="20"/>
-                <w:szCs w:val="20"/>
-                <w:rtl w:val="0"/>
-              </w:rPr>
-              <w:t xml:space="preserve">Tuned game economy and features to reach metric-driven goals</w:t>
-            </w:r>
-          </w:p>
-          <w:p>
-            <w:pPr>
-              <w:widowControl w:val="0"/>
-              <w:numPr>
-                <w:ilvl w:val="0"/>
-                <w:numId w:val="4"/>
-              </w:numPr>
-              <w:spacing w:line="335.99999999999994" w:lineRule="auto"/>
-              <w:ind w:left="360" w:hanging="270"/>
-              <w:contextualSpacing w:val="1"/>
-              <w:rPr>
-                <w:color w:val="2d4c53"/>
-                <w:sz w:val="20"/>
-                <w:szCs w:val="20"/>
-              </w:rPr>
-            </w:pPr>
-            <w:r>
-              <w:rPr>
-                <w:color w:val="2d4c53"/>
-                <w:sz w:val="20"/>
-                <w:szCs w:val="20"/>
-                <w:rtl w:val="0"/>
-              </w:rPr>
-              <w:t xml:space="preserve">Ran </w:t>
-            </w:r>
-            <w:r>
-              <w:rPr>
-                <w:b w:val="1"/>
-                <w:color w:val="cd6e15"/>
-                <w:sz w:val="20"/>
-                <w:szCs w:val="20"/>
-                <w:rtl w:val="0"/>
-              </w:rPr>
-              <w:t xml:space="preserve">A/B tests</w:t>
-            </w:r>
-            <w:r>
-              <w:rPr>
-                <w:color w:val="2d4c53"/>
-                <w:sz w:val="20"/>
-                <w:szCs w:val="20"/>
-                <w:rtl w:val="0"/>
-              </w:rPr>
-              <w:t xml:space="preserve"> to objectively evaluate features and tuning decisions</w:t>
-            </w:r>
-          </w:p>
-          <w:p>
-            <w:pPr>
-              <w:widowControl w:val="0"/>
-              <w:numPr>
-                <w:ilvl w:val="0"/>
-                <w:numId w:val="4"/>
-              </w:numPr>
-              <w:spacing w:after="20" w:line="335.99999999999994" w:lineRule="auto"/>
-              <w:ind w:left="360" w:hanging="270"/>
-              <w:rPr>
-                <w:color w:val="2d4c53"/>
-                <w:sz w:val="20"/>
-                <w:szCs w:val="20"/>
-              </w:rPr>
-            </w:pPr>
-            <w:r>
-              <w:rPr>
-                <w:color w:val="2d4c53"/>
-                <w:sz w:val="20"/>
-                <w:szCs w:val="20"/>
-                <w:rtl w:val="0"/>
-              </w:rPr>
-              <w:t xml:space="preserve">Released </w:t>
-            </w:r>
-            <w:r>
-              <w:rPr>
-                <w:b w:val="1"/>
-                <w:color w:val="cd6e15"/>
-                <w:sz w:val="20"/>
-                <w:szCs w:val="20"/>
-                <w:rtl w:val="0"/>
-              </w:rPr>
-              <w:t xml:space="preserve">weekly updates</w:t>
-            </w:r>
-            <w:r>
-              <w:rPr>
-                <w:color w:val="2d4c53"/>
-                <w:sz w:val="20"/>
-                <w:szCs w:val="20"/>
-                <w:rtl w:val="0"/>
-              </w:rPr>
-              <w:t xml:space="preserve"> to Cafe World’s 30 Million active users</w:t>
-            </w:r>
-          </w:p>
-        </w:tc>
-        <w:tc>
-          <w:tcPr>
-            <w:vMerge w:val="continue"/>
-            <w:shd w:fill="f0ebe6"/>
-            <w:tcMar>
-              <w:top w:w="100.0" w:type="dxa"/>
-              <w:left w:w="100.0" w:type="dxa"/>
-              <w:bottom w:w="100.0" w:type="dxa"/>
-              <w:right w:w="100.0" w:type="dxa"/>
-            </w:tcMar>
-          </w:tcPr>
-          <w:p>
-            <w:pPr>
-              <w:widowControl w:val="0"/>
-              <w:spacing w:after="0" w:before="0" w:line="240" w:lineRule="auto"/>
-              <w:ind w:left="0" w:firstLine="0"/>
-              <w:contextualSpacing w:val="0"/>
-            </w:pPr>
-            <w:r>
-              <w:rPr>
-                <w:rtl w:val="0"/>
-              </w:rPr>
-            </w:r>
-          </w:p>
-        </w:tc>
-        <w:tc>
-          <w:tcPr>
-            <w:vMerge w:val="continue"/>
-            <w:tcMar>
-              <w:top w:w="100.0" w:type="dxa"/>
-              <w:left w:w="100.0" w:type="dxa"/>
-              <w:bottom w:w="100.0" w:type="dxa"/>
-              <w:right w:w="100.0" w:type="dxa"/>
-            </w:tcMar>
-          </w:tcPr>
-          <w:p>
-            <w:pPr>
-              <w:widowControl w:val="0"/>
-              <w:spacing w:after="0" w:before="0" w:line="240" w:lineRule="auto"/>
-              <w:ind w:left="0" w:firstLine="0"/>
-              <w:contextualSpacing w:val="0"/>
-            </w:pPr>
-            <w:r>
-              <w:rPr>
-                <w:rtl w:val="0"/>
-              </w:rPr>
-            </w:r>
-          </w:p>
-        </w:tc>
-      </w:tr>
-      <w:tr>
-        <w:trPr>
-          <w:trHeight w:val="620" w:hRule="atLeast"/>
-        </w:trPr>
-        <w:tc>
-          <w:tcPr>
-            <w:tcMar>
-              <w:top w:w="100.0" w:type="dxa"/>
-              <w:left w:w="100.0" w:type="dxa"/>
-              <w:bottom w:w="100.0" w:type="dxa"/>
-              <w:right w:w="100.0" w:type="dxa"/>
-            </w:tcMar>
-          </w:tcPr>
-          <w:p>
-            <w:pPr>
-              <w:widowControl w:val="0"/>
-              <w:spacing w:before="20" w:line="335.99999999999994" w:lineRule="auto"/>
-              <w:contextualSpacing w:val="0"/>
-              <w:jc w:val="right"/>
-            </w:pPr>
-            <w:r>
-              <w:rPr>
-                <w:color w:val="2d4c53"/>
-                <w:sz w:val="20"/>
-                <w:szCs w:val="20"/>
-                <w:rtl w:val="0"/>
-              </w:rPr>
-              <w:t xml:space="preserve">Cryptic Studios</w:t>
-            </w:r>
-          </w:p>
-          <w:p>
-            <w:pPr>
-              <w:widowControl w:val="0"/>
-              <w:spacing w:line="335.99999999999994" w:lineRule="auto"/>
-              <w:contextualSpacing w:val="0"/>
-              <w:jc w:val="right"/>
-            </w:pPr>
-            <w:r>
-              <w:rPr>
-                <w:b w:val="1"/>
-                <w:color w:val="2d4c53"/>
-                <w:sz w:val="20"/>
-                <w:szCs w:val="20"/>
-                <w:rtl w:val="0"/>
-              </w:rPr>
-              <w:t xml:space="preserve">Combat Designer</w:t>
-            </w:r>
-          </w:p>
-          <w:p>
-            <w:pPr>
-              <w:widowControl w:val="0"/>
-              <w:spacing w:line="335.99999999999994" w:lineRule="auto"/>
-              <w:contextualSpacing w:val="0"/>
-              <w:jc w:val="right"/>
-            </w:pPr>
-            <w:r>
-              <w:rPr>
-                <w:color w:val="2d4c53"/>
-                <w:sz w:val="20"/>
-                <w:szCs w:val="20"/>
-                <w:rtl w:val="0"/>
-              </w:rPr>
-              <w:t xml:space="preserve">2008 – 2010</w:t>
-            </w:r>
-          </w:p>
-        </w:tc>
-        <w:tc>
-          <w:tcPr>
-            <w:gridSpan w:val="4"/>
-            <w:tcMar>
-              <w:top w:w="100.0" w:type="dxa"/>
-              <w:left w:w="100.0" w:type="dxa"/>
-              <w:bottom w:w="100.0" w:type="dxa"/>
-              <w:right w:w="100.0" w:type="dxa"/>
-            </w:tcMar>
-          </w:tcPr>
-          <w:p>
-            <w:pPr>
-              <w:widowControl w:val="0"/>
-              <w:numPr>
-                <w:ilvl w:val="0"/>
-                <w:numId w:val="6"/>
-              </w:numPr>
-              <w:spacing w:before="20" w:line="335.99999999999994" w:lineRule="auto"/>
-              <w:ind w:left="360" w:hanging="270"/>
-              <w:rPr>
-                <w:color w:val="2d4c53"/>
-                <w:sz w:val="20"/>
-                <w:szCs w:val="20"/>
-              </w:rPr>
-            </w:pPr>
-            <w:r>
-              <w:rPr>
-                <w:color w:val="2d4c53"/>
-                <w:sz w:val="20"/>
-                <w:szCs w:val="20"/>
-                <w:rtl w:val="0"/>
-              </w:rPr>
-              <w:t xml:space="preserve">Designed and tuned over 5000 MMORPG enemies and abilities</w:t>
-            </w:r>
-          </w:p>
-          <w:p>
-            <w:pPr>
-              <w:widowControl w:val="0"/>
-              <w:numPr>
-                <w:ilvl w:val="0"/>
-                <w:numId w:val="6"/>
-              </w:numPr>
-              <w:spacing w:line="335.99999999999994" w:lineRule="auto"/>
-              <w:ind w:left="360" w:hanging="270"/>
-              <w:contextualSpacing w:val="1"/>
-              <w:rPr>
-                <w:color w:val="2d4c53"/>
-                <w:sz w:val="20"/>
-                <w:szCs w:val="20"/>
-              </w:rPr>
-            </w:pPr>
-            <w:r>
-              <w:rPr>
-                <w:color w:val="2d4c53"/>
-                <w:sz w:val="20"/>
-                <w:szCs w:val="20"/>
-                <w:rtl w:val="0"/>
-              </w:rPr>
-              <w:t xml:space="preserve">Programmed small </w:t>
-            </w:r>
-            <w:r>
-              <w:rPr>
-                <w:b w:val="1"/>
-                <w:color w:val="cd6e15"/>
-                <w:sz w:val="20"/>
-                <w:szCs w:val="20"/>
-                <w:rtl w:val="0"/>
-              </w:rPr>
-              <w:t xml:space="preserve">C# tools</w:t>
-            </w:r>
-            <w:r>
-              <w:rPr>
-                <w:color w:val="2d4c53"/>
-                <w:sz w:val="20"/>
-                <w:szCs w:val="20"/>
-                <w:rtl w:val="0"/>
-              </w:rPr>
-              <w:t xml:space="preserve"> to improve my efficiency and accuracy</w:t>
-            </w:r>
-          </w:p>
-          <w:p>
-            <w:pPr>
-              <w:widowControl w:val="0"/>
-              <w:numPr>
-                <w:ilvl w:val="0"/>
-                <w:numId w:val="6"/>
-              </w:numPr>
-              <w:spacing w:after="20" w:line="335.99999999999994" w:lineRule="auto"/>
-              <w:ind w:left="360" w:hanging="270"/>
-              <w:rPr>
-                <w:color w:val="2d4c53"/>
-                <w:sz w:val="20"/>
-                <w:szCs w:val="20"/>
-              </w:rPr>
-            </w:pPr>
-            <w:r>
-              <w:rPr>
-                <w:color w:val="2d4c53"/>
-                <w:sz w:val="20"/>
-                <w:szCs w:val="20"/>
-                <w:rtl w:val="0"/>
-              </w:rPr>
-              <w:t xml:space="preserve">Collaborated with engineers to profile and </w:t>
-            </w:r>
-            <w:r>
-              <w:rPr>
-                <w:b w:val="1"/>
-                <w:color w:val="cd6e15"/>
-                <w:sz w:val="20"/>
-                <w:szCs w:val="20"/>
-                <w:rtl w:val="0"/>
-              </w:rPr>
-              <w:t xml:space="preserve">optimize</w:t>
-            </w:r>
-            <w:r>
-              <w:rPr>
-                <w:color w:val="2d4c53"/>
-                <w:sz w:val="20"/>
-                <w:szCs w:val="20"/>
-                <w:rtl w:val="0"/>
-              </w:rPr>
-              <w:t xml:space="preserve"> combat abilities</w:t>
-            </w:r>
-          </w:p>
-        </w:tc>
-        <w:tc>
-          <w:tcPr>
-            <w:vMerge w:val="continue"/>
-            <w:shd w:fill="f0ebe6"/>
-            <w:tcMar>
-              <w:top w:w="100.0" w:type="dxa"/>
-              <w:left w:w="100.0" w:type="dxa"/>
-              <w:bottom w:w="100.0" w:type="dxa"/>
-              <w:right w:w="100.0" w:type="dxa"/>
-            </w:tcMar>
-          </w:tcPr>
-          <w:p>
-            <w:pPr>
-              <w:widowControl w:val="0"/>
-              <w:spacing w:after="0" w:before="0" w:line="240" w:lineRule="auto"/>
-              <w:ind w:left="0" w:firstLine="0"/>
-              <w:contextualSpacing w:val="0"/>
-            </w:pPr>
-            <w:r>
-              <w:rPr>
-                <w:rtl w:val="0"/>
-              </w:rPr>
-            </w:r>
-          </w:p>
-        </w:tc>
-        <w:tc>
-          <w:tcPr>
-            <w:vMerge w:val="continue"/>
-            <w:tcMar>
-              <w:top w:w="100.0" w:type="dxa"/>
-              <w:left w:w="100.0" w:type="dxa"/>
-              <w:bottom w:w="100.0" w:type="dxa"/>
-              <w:right w:w="100.0" w:type="dxa"/>
-            </w:tcMar>
-          </w:tcPr>
-          <w:p>
-            <w:pPr>
-              <w:widowControl w:val="0"/>
-              <w:spacing w:after="0" w:before="0" w:line="240" w:lineRule="auto"/>
-              <w:ind w:left="0" w:firstLine="0"/>
-              <w:contextualSpacing w:val="0"/>
-            </w:pPr>
-            <w:r>
-              <w:rPr>
-                <w:rtl w:val="0"/>
-              </w:rPr>
-            </w:r>
-          </w:p>
-        </w:tc>
-      </w:tr>
-      <w:tr>
-        <w:trPr>
-          <w:trHeight w:val="400" w:hRule="atLeast"/>
-        </w:trPr>
-        <w:tc>
-          <w:tcPr>
-            <w:tcMar>
-              <w:top w:w="100.0" w:type="dxa"/>
-              <w:left w:w="100.0" w:type="dxa"/>
-              <w:bottom w:w="100.0" w:type="dxa"/>
-              <w:right w:w="100.0" w:type="dxa"/>
-            </w:tcMar>
-          </w:tcPr>
-          <w:p>
-            <w:pPr>
-              <w:widowControl w:val="0"/>
-              <w:spacing w:before="20" w:line="335.99999999999994" w:lineRule="auto"/>
-              <w:contextualSpacing w:val="0"/>
-              <w:jc w:val="right"/>
-            </w:pPr>
-            <w:r>
-              <w:rPr>
-                <w:color w:val="2d4c53"/>
-                <w:sz w:val="20"/>
-                <w:szCs w:val="20"/>
-                <w:rtl w:val="0"/>
-              </w:rPr>
-              <w:t xml:space="preserve">Electronic Arts</w:t>
-            </w:r>
-          </w:p>
-          <w:p>
-            <w:pPr>
-              <w:widowControl w:val="0"/>
-              <w:spacing w:line="335.99999999999994" w:lineRule="auto"/>
-              <w:contextualSpacing w:val="0"/>
-              <w:jc w:val="right"/>
-            </w:pPr>
-            <w:r>
-              <w:rPr>
-                <w:b w:val="1"/>
-                <w:color w:val="2d4c53"/>
-                <w:sz w:val="20"/>
-                <w:szCs w:val="20"/>
-                <w:rtl w:val="0"/>
-              </w:rPr>
-              <w:t xml:space="preserve">Systems Designer</w:t>
-            </w:r>
-          </w:p>
-          <w:p>
-            <w:pPr>
-              <w:widowControl w:val="0"/>
-              <w:spacing w:line="335.99999999999994" w:lineRule="auto"/>
-              <w:contextualSpacing w:val="0"/>
-              <w:jc w:val="right"/>
-            </w:pPr>
-            <w:r>
-              <w:rPr>
-                <w:color w:val="2d4c53"/>
-                <w:sz w:val="20"/>
-                <w:szCs w:val="20"/>
-                <w:rtl w:val="0"/>
-              </w:rPr>
-              <w:t xml:space="preserve">2005 – 2008</w:t>
-            </w:r>
-          </w:p>
-        </w:tc>
-        <w:tc>
-          <w:tcPr>
-            <w:gridSpan w:val="4"/>
+            <w:vMerge w:val="restart"/>
             <w:tcMar>
               <w:top w:w="100.0" w:type="dxa"/>
               <w:left w:w="100.0" w:type="dxa"/>
@@ -2885,7 +2802,7 @@
                 <w:ilvl w:val="0"/>
                 <w:numId w:val="2"/>
               </w:numPr>
-              <w:spacing w:after="120" w:before="0" w:line="335.99999999999994" w:lineRule="auto"/>
+              <w:spacing w:after="240" w:before="0" w:line="335.99999999999994" w:lineRule="auto"/>
               <w:ind w:left="360" w:hanging="270"/>
               <w:rPr>
                 <w:color w:val="2d4c53"/>
@@ -2966,11 +2883,12 @@
       </w:tr>
       <w:tr>
         <w:trPr>
-          <w:trHeight w:val="140" w:hRule="atLeast"/>
+          <w:trHeight w:val="100" w:hRule="atLeast"/>
         </w:trPr>
         <w:tc>
           <w:tcPr>
-            <w:vMerge w:val="restart"/>
+            <w:gridSpan w:val="2"/>
+            <w:vMerge w:val="continue"/>
             <w:tcMar>
               <w:top w:w="100.0" w:type="dxa"/>
               <w:left w:w="100.0" w:type="dxa"/>
@@ -2981,94 +2899,22 @@
           <w:p>
             <w:pPr>
               <w:widowControl w:val="0"/>
-              <w:spacing w:before="0" w:line="335.99999999999994" w:lineRule="auto"/>
+              <w:spacing w:after="0" w:before="0" w:line="240" w:lineRule="auto"/>
+              <w:ind w:left="0" w:firstLine="0"/>
               <w:contextualSpacing w:val="0"/>
               <w:jc w:val="right"/>
             </w:pPr>
             <w:r>
               <w:rPr>
-                <w:color w:val="2d4c53"/>
-                <w:sz w:val="20"/>
-                <w:szCs w:val="20"/>
-                <w:rtl w:val="0"/>
-              </w:rPr>
-              <w:t xml:space="preserve">Carnegie Mellon</w:t>
-            </w:r>
-          </w:p>
-          <w:p>
-            <w:pPr>
-              <w:widowControl w:val="0"/>
-              <w:spacing w:before="0" w:line="335.99999999999994" w:lineRule="auto"/>
-              <w:contextualSpacing w:val="0"/>
-              <w:jc w:val="right"/>
-            </w:pPr>
-            <w:r>
-              <w:rPr>
-                <w:b w:val="1"/>
-                <w:color w:val="2d4c53"/>
-                <w:sz w:val="20"/>
-                <w:szCs w:val="20"/>
-                <w:rtl w:val="0"/>
-              </w:rPr>
-              <w:t xml:space="preserve">Bachelor of Arts Professional Writing</w:t>
-            </w:r>
-          </w:p>
-          <w:p>
-            <w:pPr>
-              <w:widowControl w:val="0"/>
-              <w:spacing w:before="0" w:line="240" w:lineRule="auto"/>
-              <w:contextualSpacing w:val="0"/>
-              <w:jc w:val="right"/>
-            </w:pPr>
-            <w:r>
-              <w:rPr>
-                <w:color w:val="2d4c53"/>
-                <w:sz w:val="20"/>
-                <w:szCs w:val="20"/>
-                <w:rtl w:val="0"/>
-              </w:rPr>
-              <w:t xml:space="preserve">2005</w:t>
-            </w:r>
-            <w:r>
-              <w:rPr>
-                <w:b w:val="1"/>
-                <w:color w:val="2d4c53"/>
-                <w:sz w:val="20"/>
-                <w:szCs w:val="20"/>
-                <w:rtl w:val="0"/>
-              </w:rPr>
-              <w:t xml:space="preserve"> </w:t>
+                <w:rtl w:val="0"/>
+              </w:rPr>
             </w:r>
           </w:p>
         </w:tc>
         <w:tc>
           <w:tcPr>
             <w:gridSpan w:val="4"/>
-            <w:tcMar>
-              <w:left w:w="0.0" w:type="dxa"/>
-              <w:right w:w="0.0" w:type="dxa"/>
-            </w:tcMar>
-          </w:tcPr>
-          <w:p>
-            <w:pPr>
-              <w:keepNext w:val="0"/>
-              <w:keepLines w:val="0"/>
-              <w:widowControl w:val="0"/>
-              <w:spacing w:after="0" w:before="0" w:line="240" w:lineRule="auto"/>
-              <w:contextualSpacing w:val="0"/>
-              <w:jc w:val="left"/>
-            </w:pPr>
-            <w:r>
-              <w:rPr>
-                <w:rtl w:val="0"/>
-              </w:rPr>
-            </w:r>
-          </w:p>
-        </w:tc>
-        <w:tc>
-          <w:tcPr>
             <w:vMerge w:val="continue"/>
-            <w:shd w:fill="f0ebe6"/>
             <w:tcMar>
               <w:top w:w="100.0" w:type="dxa"/>
               <w:left w:w="100.0" w:type="dxa"/>
@@ -3092,6 +2938,27 @@
         </w:tc>
         <w:tc>
           <w:tcPr>
+            <w:tcMar>
+              <w:left w:w="0.0" w:type="dxa"/>
+              <w:right w:w="0.0" w:type="dxa"/>
+            </w:tcMar>
+          </w:tcPr>
+          <w:p>
+            <w:pPr>
+              <w:widowControl w:val="0"/>
+              <w:spacing w:after="0" w:before="0" w:line="240" w:lineRule="auto"/>
+              <w:ind w:left="0" w:firstLine="0"/>
+              <w:contextualSpacing w:val="0"/>
+            </w:pPr>
+            <w:r>
+              <w:rPr>
+                <w:rtl w:val="0"/>
+              </w:rPr>
+            </w:r>
+          </w:p>
+        </w:tc>
+        <w:tc>
+          <w:tcPr>
             <w:vMerge w:val="continue"/>
             <w:tcMar>
               <w:top w:w="100.0" w:type="dxa"/>
@@ -3117,11 +2984,10 @@
       </w:tr>
       <w:tr>
         <w:trPr>
-          <w:trHeight w:val="760" w:hRule="atLeast"/>
+          <w:trHeight w:val="860" w:hRule="atLeast"/>
         </w:trPr>
         <w:tc>
           <w:tcPr>
-            <w:vMerge w:val="continue"/>
             <w:tcMar>
               <w:top w:w="100.0" w:type="dxa"/>
               <w:left w:w="100.0" w:type="dxa"/>
@@ -3132,6 +2998,98 @@
           <w:p>
             <w:pPr>
               <w:widowControl w:val="0"/>
+              <w:spacing w:line="335.99999999999994" w:lineRule="auto"/>
+              <w:contextualSpacing w:val="0"/>
+              <w:jc w:val="right"/>
+            </w:pPr>
+            <w:r>
+              <w:rPr>
+                <w:rtl w:val="0"/>
+              </w:rPr>
+            </w:r>
+          </w:p>
+        </w:tc>
+        <w:tc>
+          <w:tcPr>
+            <w:gridSpan w:val="2"/>
+            <w:shd w:fill="f0ebe6"/>
+            <w:tcMar>
+              <w:top w:w="115.19999999999999" w:type="dxa"/>
+              <w:left w:w="115.19999999999999" w:type="dxa"/>
+              <w:bottom w:w="115.19999999999999" w:type="dxa"/>
+              <w:right w:w="115.19999999999999" w:type="dxa"/>
+            </w:tcMar>
+          </w:tcPr>
+          <w:p>
+            <w:pPr>
+              <w:widowControl w:val="0"/>
+              <w:spacing w:before="60" w:line="335.99999999999994" w:lineRule="auto"/>
+              <w:contextualSpacing w:val="0"/>
+              <w:jc w:val="center"/>
+            </w:pPr>
+            <w:r>
+              <w:rPr>
+                <w:color w:val="2d4c53"/>
+                <w:sz w:val="20"/>
+                <w:szCs w:val="20"/>
+                <w:rtl w:val="0"/>
+              </w:rPr>
+              <w:t xml:space="preserve">Carnegie Mellon University</w:t>
+            </w:r>
+          </w:p>
+          <w:p>
+            <w:pPr>
+              <w:widowControl w:val="0"/>
+              <w:spacing w:line="335.99999999999994" w:lineRule="auto"/>
+              <w:contextualSpacing w:val="0"/>
+              <w:jc w:val="center"/>
+            </w:pPr>
+            <w:r>
+              <w:rPr>
+                <w:b w:val="1"/>
+                <w:color w:val="2d4c53"/>
+                <w:sz w:val="20"/>
+                <w:szCs w:val="20"/>
+                <w:rtl w:val="0"/>
+              </w:rPr>
+              <w:t xml:space="preserve">BA Professional Writing</w:t>
+            </w:r>
+          </w:p>
+          <w:p>
+            <w:pPr>
+              <w:widowControl w:val="0"/>
+              <w:spacing w:line="240" w:lineRule="auto"/>
+              <w:contextualSpacing w:val="0"/>
+              <w:jc w:val="center"/>
+            </w:pPr>
+            <w:r>
+              <w:rPr>
+                <w:color w:val="2d4c53"/>
+                <w:sz w:val="20"/>
+                <w:szCs w:val="20"/>
+                <w:rtl w:val="0"/>
+              </w:rPr>
+              <w:t xml:space="preserve">2005</w:t>
+            </w:r>
+            <w:r>
+              <w:rPr>
+                <w:rtl w:val="0"/>
+              </w:rPr>
+            </w:r>
+          </w:p>
+        </w:tc>
+        <w:tc>
+          <w:tcPr>
+            <w:tcMar>
+              <w:top w:w="115.19999999999999" w:type="dxa"/>
+              <w:left w:w="115.19999999999999" w:type="dxa"/>
+              <w:bottom w:w="115.19999999999999" w:type="dxa"/>
+              <w:right w:w="115.19999999999999" w:type="dxa"/>
+            </w:tcMar>
+          </w:tcPr>
+          <w:p>
+            <w:pPr>
+              <w:widowControl w:val="0"/>
               <w:spacing w:after="0" w:before="0" w:line="240" w:lineRule="auto"/>
               <w:ind w:left="0" w:firstLine="0"/>
               <w:contextualSpacing w:val="0"/>
@@ -3146,115 +3104,89 @@
         </w:tc>
         <w:tc>
           <w:tcPr>
-            <w:tcMar>
-              <w:top w:w="100.0" w:type="dxa"/>
-              <w:left w:w="100.0" w:type="dxa"/>
-              <w:bottom w:w="100.0" w:type="dxa"/>
-              <w:right w:w="100.0" w:type="dxa"/>
-            </w:tcMar>
-          </w:tcPr>
-          <w:p>
-            <w:pPr>
-              <w:keepNext w:val="0"/>
-              <w:keepLines w:val="0"/>
-              <w:widowControl w:val="0"/>
-              <w:spacing w:after="0" w:before="0" w:line="360" w:lineRule="auto"/>
+            <w:shd w:fill="f0ebe6"/>
+            <w:tcMar>
+              <w:top w:w="115.19999999999999" w:type="dxa"/>
+              <w:left w:w="115.19999999999999" w:type="dxa"/>
+              <w:bottom w:w="115.19999999999999" w:type="dxa"/>
+              <w:right w:w="115.19999999999999" w:type="dxa"/>
+            </w:tcMar>
+          </w:tcPr>
+          <w:p>
+            <w:pPr>
+              <w:widowControl w:val="0"/>
+              <w:spacing w:before="60" w:line="335.99999999999994" w:lineRule="auto"/>
               <w:contextualSpacing w:val="0"/>
               <w:jc w:val="right"/>
             </w:pPr>
             <w:r>
               <w:rPr>
-                <w:rtl w:val="0"/>
-              </w:rPr>
-            </w:r>
-          </w:p>
-        </w:tc>
-        <w:tc>
-          <w:tcPr>
+                <w:b w:val="1"/>
+                <w:color w:val="2d4c53"/>
+                <w:sz w:val="20"/>
+                <w:szCs w:val="20"/>
+                <w:rtl w:val="0"/>
+              </w:rPr>
+              <w:t xml:space="preserve">GITHUB</w:t>
+            </w:r>
+          </w:p>
+          <w:p>
+            <w:pPr>
+              <w:widowControl w:val="0"/>
+              <w:spacing w:line="335.99999999999994" w:lineRule="auto"/>
+              <w:contextualSpacing w:val="0"/>
+              <w:jc w:val="right"/>
+            </w:pPr>
+            <w:r>
+              <w:rPr>
+                <w:b w:val="1"/>
+                <w:color w:val="2d4c53"/>
+                <w:sz w:val="20"/>
+                <w:szCs w:val="20"/>
+                <w:rtl w:val="0"/>
+              </w:rPr>
+              <w:t xml:space="preserve">LINKEDIN</w:t>
+            </w:r>
+          </w:p>
+          <w:p>
+            <w:pPr>
+              <w:widowControl w:val="0"/>
+              <w:contextualSpacing w:val="0"/>
+              <w:jc w:val="right"/>
+            </w:pPr>
+            <w:r>
+              <w:rPr>
+                <w:b w:val="1"/>
+                <w:color w:val="2d4c53"/>
+                <w:sz w:val="20"/>
+                <w:szCs w:val="20"/>
+                <w:rtl w:val="0"/>
+              </w:rPr>
+              <w:t xml:space="preserve">EMAIL</w:t>
+            </w:r>
+            <w:r>
+              <w:rPr>
+                <w:rtl w:val="0"/>
+              </w:rPr>
+            </w:r>
+          </w:p>
+        </w:tc>
+        <w:tc>
+          <w:tcPr>
+            <w:gridSpan w:val="2"/>
             <w:shd w:fill="f0ebe6"/>
             <w:tcMar>
-              <w:top w:w="100.0" w:type="dxa"/>
-              <w:left w:w="100.0" w:type="dxa"/>
-              <w:bottom w:w="100.0" w:type="dxa"/>
-              <w:right w:w="100.0" w:type="dxa"/>
-            </w:tcMar>
-          </w:tcPr>
-          <w:p>
-            <w:pPr>
-              <w:keepNext w:val="0"/>
-              <w:keepLines w:val="0"/>
-              <w:widowControl w:val="0"/>
-              <w:spacing w:after="0" w:before="0" w:line="335.99999999999994" w:lineRule="auto"/>
-              <w:contextualSpacing w:val="0"/>
-              <w:jc w:val="right"/>
-            </w:pPr>
-            <w:r>
-              <w:rPr>
-                <w:b w:val="1"/>
-                <w:color w:val="2d4c53"/>
-                <w:sz w:val="20"/>
-                <w:szCs w:val="20"/>
-                <w:rtl w:val="0"/>
-              </w:rPr>
-              <w:t xml:space="preserve">GITHUB</w:t>
-            </w:r>
-          </w:p>
-          <w:p>
-            <w:pPr>
-              <w:widowControl w:val="0"/>
-              <w:spacing w:after="0" w:line="335.99999999999994" w:lineRule="auto"/>
-              <w:contextualSpacing w:val="0"/>
-              <w:jc w:val="right"/>
-            </w:pPr>
-            <w:r>
-              <w:rPr>
-                <w:b w:val="1"/>
-                <w:color w:val="2d4c53"/>
-                <w:sz w:val="20"/>
-                <w:szCs w:val="20"/>
-                <w:rtl w:val="0"/>
-              </w:rPr>
-              <w:t xml:space="preserve">LINKEDIN</w:t>
-            </w:r>
-          </w:p>
-          <w:p>
-            <w:pPr>
-              <w:widowControl w:val="0"/>
-              <w:spacing w:after="0" w:line="276" w:lineRule="auto"/>
-              <w:contextualSpacing w:val="0"/>
-              <w:jc w:val="right"/>
-            </w:pPr>
-            <w:r>
-              <w:rPr>
-                <w:b w:val="1"/>
-                <w:color w:val="2d4c53"/>
-                <w:sz w:val="20"/>
-                <w:szCs w:val="20"/>
-                <w:rtl w:val="0"/>
-              </w:rPr>
-              <w:t xml:space="preserve">EMAIL</w:t>
-            </w:r>
-            <w:r>
-              <w:rPr>
-                <w:rtl w:val="0"/>
-              </w:rPr>
-            </w:r>
-          </w:p>
-        </w:tc>
-        <w:tc>
-          <w:tcPr>
-            <w:shd w:fill="f0ebe6"/>
-            <w:tcMar>
-              <w:top w:w="100.0" w:type="dxa"/>
-              <w:left w:w="100.0" w:type="dxa"/>
-              <w:bottom w:w="100.0" w:type="dxa"/>
-              <w:right w:w="100.0" w:type="dxa"/>
-            </w:tcMar>
-          </w:tcPr>
-          <w:p>
-            <w:pPr>
-              <w:widowControl w:val="0"/>
-              <w:spacing w:after="0" w:before="0" w:line="335.99999999999994" w:lineRule="auto"/>
+              <w:top w:w="115.19999999999999" w:type="dxa"/>
+              <w:left w:w="115.19999999999999" w:type="dxa"/>
+              <w:bottom w:w="115.19999999999999" w:type="dxa"/>
+              <w:right w:w="115.19999999999999" w:type="dxa"/>
+            </w:tcMar>
+          </w:tcPr>
+          <w:p>
+            <w:pPr>
+              <w:widowControl w:val="0"/>
+              <w:spacing w:before="40" w:line="335.99999999999994" w:lineRule="auto"/>
+              <w:ind w:left="45" w:firstLine="0"/>
               <w:contextualSpacing w:val="0"/>
             </w:pPr>
             <w:hyperlink r:id="rId10">
@@ -3279,7 +3211,8 @@
           <w:p>
             <w:pPr>
               <w:widowControl w:val="0"/>
-              <w:spacing w:after="0" w:line="335.99999999999994" w:lineRule="auto"/>
+              <w:spacing w:line="335.99999999999994" w:lineRule="auto"/>
+              <w:ind w:left="45" w:firstLine="0"/>
               <w:contextualSpacing w:val="0"/>
             </w:pPr>
             <w:hyperlink r:id="rId11">
@@ -3304,7 +3237,8 @@
           <w:p>
             <w:pPr>
               <w:widowControl w:val="0"/>
-              <w:spacing w:after="0" w:line="276" w:lineRule="auto"/>
+              <w:spacing w:after="40" w:lineRule="auto"/>
+              <w:ind w:left="45" w:firstLine="0"/>
               <w:contextualSpacing w:val="0"/>
             </w:pPr>
             <w:hyperlink r:id="rId12">
@@ -3329,6 +3263,7 @@
         </w:tc>
         <w:tc>
           <w:tcPr>
+            <w:vMerge w:val="continue"/>
             <w:tcMar>
               <w:top w:w="100.0" w:type="dxa"/>
               <w:left w:w="100.0" w:type="dxa"/>
@@ -3339,112 +3274,9 @@
           <w:p>
             <w:pPr>
               <w:widowControl w:val="0"/>
-              <w:spacing w:before="0" w:line="360" w:lineRule="auto"/>
-              <w:contextualSpacing w:val="0"/>
-            </w:pPr>
-            <w:r>
-              <w:rPr>
-                <w:rtl w:val="0"/>
-              </w:rPr>
-            </w:r>
-          </w:p>
-        </w:tc>
-        <w:tc>
-          <w:tcPr>
-            <w:vMerge w:val="continue"/>
-            <w:shd w:fill="f0ebe6"/>
-            <w:tcMar>
-              <w:top w:w="100.0" w:type="dxa"/>
-              <w:left w:w="100.0" w:type="dxa"/>
-              <w:bottom w:w="100.0" w:type="dxa"/>
-              <w:right w:w="100.0" w:type="dxa"/>
-            </w:tcMar>
-          </w:tcPr>
-          <w:p>
-            <w:pPr>
-              <w:widowControl w:val="0"/>
               <w:spacing w:after="0" w:before="0" w:line="240" w:lineRule="auto"/>
               <w:ind w:left="0" w:firstLine="0"/>
               <w:contextualSpacing w:val="0"/>
-            </w:pPr>
-            <w:r>
-              <w:rPr>
-                <w:rtl w:val="0"/>
-              </w:rPr>
-            </w:r>
-          </w:p>
-        </w:tc>
-        <w:tc>
-          <w:tcPr>
-            <w:vMerge w:val="continue"/>
-            <w:tcMar>
-              <w:top w:w="100.0" w:type="dxa"/>
-              <w:left w:w="100.0" w:type="dxa"/>
-              <w:bottom w:w="100.0" w:type="dxa"/>
-              <w:right w:w="100.0" w:type="dxa"/>
-            </w:tcMar>
-          </w:tcPr>
-          <w:p>
-            <w:pPr>
-              <w:widowControl w:val="0"/>
-              <w:spacing w:after="0" w:before="0" w:line="240" w:lineRule="auto"/>
-              <w:ind w:left="0" w:firstLine="0"/>
-              <w:contextualSpacing w:val="0"/>
-            </w:pPr>
-            <w:r>
-              <w:rPr>
-                <w:rtl w:val="0"/>
-              </w:rPr>
-            </w:r>
-          </w:p>
-        </w:tc>
-      </w:tr>
-      <w:tr>
-        <w:trPr>
-          <w:trHeight w:val="80" w:hRule="atLeast"/>
-        </w:trPr>
-        <w:tc>
-          <w:tcPr>
-            <w:vMerge w:val="continue"/>
-            <w:tcMar>
-              <w:top w:w="100.0" w:type="dxa"/>
-              <w:left w:w="100.0" w:type="dxa"/>
-              <w:bottom w:w="100.0" w:type="dxa"/>
-              <w:right w:w="100.0" w:type="dxa"/>
-            </w:tcMar>
-          </w:tcPr>
-          <w:p>
-            <w:pPr>
-              <w:widowControl w:val="0"/>
-              <w:spacing w:after="0" w:before="0" w:line="240" w:lineRule="auto"/>
-              <w:ind w:left="0" w:firstLine="0"/>
-              <w:contextualSpacing w:val="0"/>
-              <w:jc w:val="right"/>
-            </w:pPr>
-            <w:r>
-              <w:rPr>
-                <w:rtl w:val="0"/>
-              </w:rPr>
-            </w:r>
-          </w:p>
-        </w:tc>
-        <w:tc>
-          <w:tcPr>
-            <w:gridSpan w:val="6"/>
-            <w:tcMar>
-              <w:left w:w="0.0" w:type="dxa"/>
-              <w:right w:w="0.0" w:type="dxa"/>
-            </w:tcMar>
-          </w:tcPr>
-          <w:p>
-            <w:pPr>
-              <w:keepNext w:val="0"/>
-              <w:keepLines w:val="0"/>
-              <w:widowControl w:val="0"/>
-              <w:spacing w:after="0" w:before="0" w:line="240" w:lineRule="auto"/>
-              <w:ind w:left="0" w:firstLine="0"/>
-              <w:contextualSpacing w:val="0"/>
-              <w:jc w:val="left"/>
             </w:pPr>
             <w:r>
               <w:rPr>
@@ -3921,7 +3753,7 @@
     <w:lvl w:ilvl="0">
       <w:start w:val="1"/>
       <w:numFmt w:val="bullet"/>
-      <w:lvlText w:val="‣"/>
+      <w:lvlText w:val="●"/>
       <w:lvlJc w:val="left"/>
       <w:pPr>
         <w:ind w:left="720" w:firstLine="360"/>
@@ -4138,6 +3970,116 @@
     </w:lvl>
   </w:abstractNum>
   <w:abstractNum w:abstractNumId="7">
+    <w:lvl w:ilvl="0">
+      <w:start w:val="1"/>
+      <w:numFmt w:val="bullet"/>
+      <w:lvlText w:val="‣"/>
+      <w:lvlJc w:val="left"/>
+      <w:pPr>
+        <w:ind w:left="720" w:firstLine="360"/>
+      </w:pPr>
+      <w:rPr>
+        <w:u w:val="none"/>
+      </w:rPr>
+    </w:lvl>
+    <w:lvl w:ilvl="1">
+      <w:start w:val="1"/>
+      <w:numFmt w:val="bullet"/>
+      <w:lvlText w:val="○"/>
+      <w:lvlJc w:val="left"/>
+      <w:pPr>
+        <w:ind w:left="1440" w:firstLine="1080"/>
+      </w:pPr>
+      <w:rPr>
+        <w:u w:val="none"/>
+      </w:rPr>
+    </w:lvl>
+    <w:lvl w:ilvl="2">
+      <w:start w:val="1"/>
+      <w:numFmt w:val="bullet"/>
+      <w:lvlText w:val="■"/>
+      <w:lvlJc w:val="left"/>
+      <w:pPr>
+        <w:ind w:left="2160" w:firstLine="1800"/>
+      </w:pPr>
+      <w:rPr>
+        <w:u w:val="none"/>
+      </w:rPr>
+    </w:lvl>
+    <w:lvl w:ilvl="3">
+      <w:start w:val="1"/>
+      <w:numFmt w:val="bullet"/>
+      <w:lvlText w:val="●"/>
+      <w:lvlJc w:val="left"/>
+      <w:pPr>
+        <w:ind w:left="2880" w:firstLine="2520"/>
+      </w:pPr>
+      <w:rPr>
+        <w:u w:val="none"/>
+      </w:rPr>
+    </w:lvl>
+    <w:lvl w:ilvl="4">
+      <w:start w:val="1"/>
+      <w:numFmt w:val="bullet"/>
+      <w:lvlText w:val="○"/>
+      <w:lvlJc w:val="left"/>
+      <w:pPr>
+        <w:ind w:left="3600" w:firstLine="3240"/>
+      </w:pPr>
+      <w:rPr>
+        <w:u w:val="none"/>
+      </w:rPr>
+    </w:lvl>
+    <w:lvl w:ilvl="5">
+      <w:start w:val="1"/>
+      <w:numFmt w:val="bullet"/>
+      <w:lvlText w:val="■"/>
+      <w:lvlJc w:val="left"/>
+      <w:pPr>
+        <w:ind w:left="4320" w:firstLine="3960"/>
+      </w:pPr>
+      <w:rPr>
+        <w:u w:val="none"/>
+      </w:rPr>
+    </w:lvl>
+    <w:lvl w:ilvl="6">
+      <w:start w:val="1"/>
+      <w:numFmt w:val="bullet"/>
+      <w:lvlText w:val="●"/>
+      <w:lvlJc w:val="left"/>
+      <w:pPr>
+        <w:ind w:left="5040" w:firstLine="4680"/>
+      </w:pPr>
+      <w:rPr>
+        <w:u w:val="none"/>
+      </w:rPr>
+    </w:lvl>
+    <w:lvl w:ilvl="7">
+      <w:start w:val="1"/>
+      <w:numFmt w:val="bullet"/>
+      <w:lvlText w:val="○"/>
+      <w:lvlJc w:val="left"/>
+      <w:pPr>
+        <w:ind w:left="5760" w:firstLine="5400"/>
+      </w:pPr>
+      <w:rPr>
+        <w:u w:val="none"/>
+      </w:rPr>
+    </w:lvl>
+    <w:lvl w:ilvl="8">
+      <w:start w:val="1"/>
+      <w:numFmt w:val="bullet"/>
+      <w:lvlText w:val="■"/>
+      <w:lvlJc w:val="left"/>
+      <w:pPr>
+        <w:ind w:left="6480" w:firstLine="6120"/>
+      </w:pPr>
+      <w:rPr>
+        <w:u w:val="none"/>
+      </w:rPr>
+    </w:lvl>
+  </w:abstractNum>
+  <w:abstractNum w:abstractNumId="8">
     <w:lvl w:ilvl="0">
       <w:start w:val="1"/>
       <w:numFmt w:val="bullet"/>
@@ -4267,6 +4209,9 @@
   </w:num>
   <w:num w:numId="7">
     <w:abstractNumId w:val="7"/>
+  </w:num>
+  <w:num w:numId="8">
+    <w:abstractNumId w:val="8"/>
   </w:num>
 </w:numbering>
 </file>

</xml_diff>

<commit_message>
Update resume to include Darkest Timeline Me
</commit_message>
<xml_diff>
--- a/resume/Darga_Developer_Resume.docx
+++ b/resume/Darga_Developer_Resume.docx
@@ -225,7 +225,7 @@
                   <w:u w:val="single"/>
                   <w:rtl w:val="0"/>
                 </w:rPr>
-                <w:t xml:space="preserve">Apartment Highlights</w:t>
+                <w:t xml:space="preserve">Darkest Timeline Me</w:t>
               </w:r>
             </w:hyperlink>
             <w:r>
@@ -258,7 +258,7 @@
                 <w:szCs w:val="20"/>
                 <w:rtl w:val="0"/>
               </w:rPr>
-              <w:t xml:space="preserve">Sept 2016</w:t>
+              <w:t xml:space="preserve">Jan 2017</w:t>
             </w:r>
             <w:r>
               <w:rPr>
@@ -300,7 +300,7 @@
                 <w:szCs w:val="20"/>
                 <w:rtl w:val="0"/>
               </w:rPr>
-              <w:t xml:space="preserve">Shorten apartment description to query-relevant snippet via </w:t>
+              <w:t xml:space="preserve">Let users overlay their photo with an evil beard via </w:t>
             </w:r>
             <w:r>
               <w:rPr>
@@ -310,7 +310,12 @@
                 <w:szCs w:val="20"/>
                 <w:rtl w:val="0"/>
               </w:rPr>
-              <w:t xml:space="preserve">Node.js</w:t>
+              <w:t xml:space="preserve">HTML5 Canvas</w:t>
+            </w:r>
+            <w:r>
+              <w:rPr>
+                <w:rtl w:val="0"/>
+              </w:rPr>
             </w:r>
           </w:p>
           <w:p>
@@ -320,7 +325,7 @@
                 <w:ilvl w:val="0"/>
                 <w:numId w:val="8"/>
               </w:numPr>
-              <w:spacing w:after="20" w:before="0" w:line="335.99999999999994" w:lineRule="auto"/>
+              <w:spacing w:before="20" w:line="335.99999999999994" w:lineRule="auto"/>
               <w:ind w:left="360" w:right="285" w:hanging="270"/>
               <w:rPr>
                 <w:color w:val="2d4c53"/>
@@ -335,21 +340,26 @@
                 <w:szCs w:val="20"/>
                 <w:rtl w:val="0"/>
               </w:rPr>
-              <w:t xml:space="preserve">M</w:t>
-            </w:r>
-            <w:r>
-              <w:rPr>
-                <w:color w:val="2d4c53"/>
-                <w:sz w:val="20"/>
-                <w:szCs w:val="20"/>
-                <w:rtl w:val="0"/>
-              </w:rPr>
-              <w:t xml:space="preserve">atch query keywords to relevant categories using dictionaries</w:t>
-            </w:r>
-            <w:r>
-              <w:rPr>
-                <w:rtl w:val="0"/>
-              </w:rPr>
+              <w:t xml:space="preserve">Focused on </w:t>
+            </w:r>
+            <w:r>
+              <w:rPr>
+                <w:b w:val="1"/>
+                <w:color w:val="cd6e15"/>
+                <w:sz w:val="20"/>
+                <w:szCs w:val="20"/>
+                <w:rtl w:val="0"/>
+              </w:rPr>
+              <w:t xml:space="preserve">Object Oriented Design</w:t>
+            </w:r>
+            <w:r>
+              <w:rPr>
+                <w:color w:val="2d4c53"/>
+                <w:sz w:val="20"/>
+                <w:szCs w:val="20"/>
+                <w:rtl w:val="0"/>
+              </w:rPr>
+              <w:t xml:space="preserve"> and custom event handling</w:t>
             </w:r>
           </w:p>
         </w:tc>
@@ -942,7 +952,7 @@
       </w:tr>
       <w:tr>
         <w:trPr>
-          <w:trHeight w:val="400" w:hRule="atLeast"/>
+          <w:trHeight w:val="60" w:hRule="atLeast"/>
         </w:trPr>
         <w:tc>
           <w:tcPr>
@@ -962,6 +972,205 @@
               <w:jc w:val="right"/>
             </w:pPr>
             <w:hyperlink r:id="rId7">
+              <w:r>
+                <w:rPr>
+                  <w:b w:val="1"/>
+                  <w:color w:val="4e8390"/>
+                  <w:sz w:val="20"/>
+                  <w:szCs w:val="20"/>
+                  <w:u w:val="single"/>
+                  <w:rtl w:val="0"/>
+                </w:rPr>
+                <w:t xml:space="preserve">Apartment Highlights</w:t>
+              </w:r>
+            </w:hyperlink>
+            <w:r>
+              <w:rPr>
+                <w:rtl w:val="0"/>
+              </w:rPr>
+            </w:r>
+          </w:p>
+          <w:p>
+            <w:pPr>
+              <w:widowControl w:val="0"/>
+              <w:spacing w:line="335.99999999999994" w:lineRule="auto"/>
+              <w:contextualSpacing w:val="0"/>
+              <w:jc w:val="right"/>
+            </w:pPr>
+            <w:r>
+              <w:rPr>
+                <w:b w:val="1"/>
+                <w:color w:val="cd6e15"/>
+                <w:sz w:val="20"/>
+                <w:szCs w:val="20"/>
+                <w:rtl w:val="0"/>
+              </w:rPr>
+              <w:t xml:space="preserve">Project - </w:t>
+            </w:r>
+            <w:r>
+              <w:rPr>
+                <w:color w:val="2d4c53"/>
+                <w:sz w:val="20"/>
+                <w:szCs w:val="20"/>
+                <w:rtl w:val="0"/>
+              </w:rPr>
+              <w:t xml:space="preserve">Sept 2016</w:t>
+            </w:r>
+            <w:r>
+              <w:rPr>
+                <w:rtl w:val="0"/>
+              </w:rPr>
+            </w:r>
+          </w:p>
+        </w:tc>
+        <w:tc>
+          <w:tcPr>
+            <w:gridSpan w:val="4"/>
+            <w:tcMar>
+              <w:top w:w="100.0" w:type="dxa"/>
+              <w:left w:w="100.0" w:type="dxa"/>
+              <w:bottom w:w="100.0" w:type="dxa"/>
+              <w:right w:w="100.0" w:type="dxa"/>
+            </w:tcMar>
+          </w:tcPr>
+          <w:p>
+            <w:pPr>
+              <w:widowControl w:val="0"/>
+              <w:numPr>
+                <w:ilvl w:val="0"/>
+                <w:numId w:val="8"/>
+              </w:numPr>
+              <w:spacing w:before="20" w:line="335.99999999999994" w:lineRule="auto"/>
+              <w:ind w:left="360" w:right="285" w:hanging="270"/>
+              <w:contextualSpacing w:val="1"/>
+              <w:rPr>
+                <w:color w:val="2d4c53"/>
+                <w:sz w:val="20"/>
+                <w:szCs w:val="20"/>
+              </w:rPr>
+            </w:pPr>
+            <w:r>
+              <w:rPr>
+                <w:color w:val="2d4c53"/>
+                <w:sz w:val="20"/>
+                <w:szCs w:val="20"/>
+                <w:rtl w:val="0"/>
+              </w:rPr>
+              <w:t xml:space="preserve">Shorten apartment description to query-relevant snippet via </w:t>
+            </w:r>
+            <w:r>
+              <w:rPr>
+                <w:b w:val="1"/>
+                <w:color w:val="cd6e15"/>
+                <w:sz w:val="20"/>
+                <w:szCs w:val="20"/>
+                <w:rtl w:val="0"/>
+              </w:rPr>
+              <w:t xml:space="preserve">Node.js</w:t>
+            </w:r>
+          </w:p>
+          <w:p>
+            <w:pPr>
+              <w:widowControl w:val="0"/>
+              <w:numPr>
+                <w:ilvl w:val="0"/>
+                <w:numId w:val="8"/>
+              </w:numPr>
+              <w:spacing w:after="20" w:line="335.99999999999994" w:lineRule="auto"/>
+              <w:ind w:left="360" w:right="285" w:hanging="270"/>
+              <w:contextualSpacing w:val="1"/>
+              <w:rPr>
+                <w:color w:val="2d4c53"/>
+                <w:sz w:val="20"/>
+                <w:szCs w:val="20"/>
+              </w:rPr>
+            </w:pPr>
+            <w:r>
+              <w:rPr>
+                <w:color w:val="2d4c53"/>
+                <w:sz w:val="20"/>
+                <w:szCs w:val="20"/>
+                <w:rtl w:val="0"/>
+              </w:rPr>
+              <w:t xml:space="preserve">Match query keywords to relevant categories using dictionaries</w:t>
+            </w:r>
+            <w:r>
+              <w:rPr>
+                <w:rtl w:val="0"/>
+              </w:rPr>
+            </w:r>
+          </w:p>
+        </w:tc>
+        <w:tc>
+          <w:tcPr>
+            <w:vMerge w:val="continue"/>
+            <w:shd w:fill="ffffff"/>
+            <w:tcMar>
+              <w:left w:w="0.0" w:type="dxa"/>
+              <w:right w:w="0.0" w:type="dxa"/>
+            </w:tcMar>
+          </w:tcPr>
+          <w:p>
+            <w:pPr>
+              <w:widowControl w:val="0"/>
+              <w:spacing w:before="0" w:line="240" w:lineRule="auto"/>
+              <w:ind w:left="0" w:firstLine="0"/>
+              <w:contextualSpacing w:val="0"/>
+            </w:pPr>
+            <w:r>
+              <w:rPr>
+                <w:rtl w:val="0"/>
+              </w:rPr>
+            </w:r>
+          </w:p>
+        </w:tc>
+        <w:tc>
+          <w:tcPr>
+            <w:vMerge w:val="continue"/>
+            <w:tcMar>
+              <w:top w:w="100.0" w:type="dxa"/>
+              <w:left w:w="100.0" w:type="dxa"/>
+              <w:bottom w:w="100.0" w:type="dxa"/>
+              <w:right w:w="100.0" w:type="dxa"/>
+            </w:tcMar>
+          </w:tcPr>
+          <w:p>
+            <w:pPr>
+              <w:widowControl w:val="0"/>
+              <w:spacing w:after="0" w:before="0" w:line="240" w:lineRule="auto"/>
+              <w:ind w:left="0" w:firstLine="0"/>
+              <w:contextualSpacing w:val="0"/>
+            </w:pPr>
+            <w:r>
+              <w:rPr>
+                <w:rtl w:val="0"/>
+              </w:rPr>
+            </w:r>
+          </w:p>
+        </w:tc>
+      </w:tr>
+      <w:tr>
+        <w:trPr>
+          <w:trHeight w:val="400" w:hRule="atLeast"/>
+        </w:trPr>
+        <w:tc>
+          <w:tcPr>
+            <w:gridSpan w:val="2"/>
+            <w:tcMar>
+              <w:top w:w="100.0" w:type="dxa"/>
+              <w:left w:w="100.0" w:type="dxa"/>
+              <w:bottom w:w="100.0" w:type="dxa"/>
+              <w:right w:w="100.0" w:type="dxa"/>
+            </w:tcMar>
+          </w:tcPr>
+          <w:p>
+            <w:pPr>
+              <w:widowControl w:val="0"/>
+              <w:spacing w:before="20" w:line="335.99999999999994" w:lineRule="auto"/>
+              <w:contextualSpacing w:val="0"/>
+              <w:jc w:val="right"/>
+            </w:pPr>
+            <w:hyperlink r:id="rId8">
               <w:r>
                 <w:rPr>
                   <w:b w:val="1"/>
@@ -1217,7 +1426,7 @@
               <w:contextualSpacing w:val="0"/>
               <w:jc w:val="right"/>
             </w:pPr>
-            <w:hyperlink r:id="rId8">
+            <w:hyperlink r:id="rId9">
               <w:r>
                 <w:rPr>
                   <w:b w:val="1"/>
@@ -1239,7 +1448,7 @@
           <w:p>
             <w:pPr>
               <w:widowControl w:val="0"/>
-              <w:spacing w:line="335.99999999999994" w:lineRule="auto"/>
+              <w:spacing w:after="0" w:line="335.99999999999994" w:lineRule="auto"/>
               <w:contextualSpacing w:val="0"/>
               <w:jc w:val="right"/>
             </w:pPr>
@@ -1444,23 +1653,19 @@
           <w:p>
             <w:pPr>
               <w:widowControl w:val="0"/>
-              <w:spacing w:before="20" w:line="335.99999999999994" w:lineRule="auto"/>
+              <w:spacing w:before="180" w:line="335.99999999999994" w:lineRule="auto"/>
               <w:contextualSpacing w:val="0"/>
               <w:jc w:val="right"/>
             </w:pPr>
-            <w:hyperlink r:id="rId9">
-              <w:r>
-                <w:rPr>
-                  <w:b w:val="1"/>
-                  <w:color w:val="4e8390"/>
-                  <w:sz w:val="20"/>
-                  <w:szCs w:val="20"/>
-                  <w:u w:val="single"/>
-                  <w:rtl w:val="0"/>
-                </w:rPr>
-                <w:t xml:space="preserve">Drag and Drop Bookshelf</w:t>
-              </w:r>
-            </w:hyperlink>
+            <w:r>
+              <w:rPr>
+                <w:color w:val="2d4c53"/>
+                <w:sz w:val="20"/>
+                <w:szCs w:val="20"/>
+                <w:rtl w:val="0"/>
+              </w:rPr>
+              <w:t xml:space="preserve">Storm8</w:t>
+            </w:r>
             <w:r>
               <w:rPr>
                 <w:rtl w:val="0"/>
@@ -1477,21 +1682,29 @@
             <w:r>
               <w:rPr>
                 <w:b w:val="1"/>
-                <w:color w:val="cd6e15"/>
-                <w:sz w:val="20"/>
-                <w:szCs w:val="20"/>
-                <w:rtl w:val="0"/>
-              </w:rPr>
-              <w:t xml:space="preserve">Project - </w:t>
-            </w:r>
-            <w:r>
-              <w:rPr>
-                <w:color w:val="2d4c53"/>
-                <w:sz w:val="20"/>
-                <w:szCs w:val="20"/>
-                <w:rtl w:val="0"/>
-              </w:rPr>
-              <w:t xml:space="preserve">July  2015</w:t>
+                <w:color w:val="2d4c53"/>
+                <w:sz w:val="20"/>
+                <w:szCs w:val="20"/>
+                <w:rtl w:val="0"/>
+              </w:rPr>
+              <w:t xml:space="preserve">Sr Economy Designer</w:t>
+            </w:r>
+          </w:p>
+          <w:p>
+            <w:pPr>
+              <w:widowControl w:val="0"/>
+              <w:spacing w:line="335.99999999999994" w:lineRule="auto"/>
+              <w:contextualSpacing w:val="0"/>
+              <w:jc w:val="right"/>
+            </w:pPr>
+            <w:r>
+              <w:rPr>
+                <w:color w:val="2d4c53"/>
+                <w:sz w:val="20"/>
+                <w:szCs w:val="20"/>
+                <w:rtl w:val="0"/>
+              </w:rPr>
+              <w:t xml:space="preserve">2012 – 2015</w:t>
             </w:r>
             <w:r>
               <w:rPr>
@@ -1517,290 +1730,7 @@
                 <w:ilvl w:val="0"/>
                 <w:numId w:val="8"/>
               </w:numPr>
-              <w:spacing w:before="20" w:line="335.99999999999994" w:lineRule="auto"/>
-              <w:ind w:left="375" w:right="285" w:hanging="270"/>
-              <w:rPr>
-                <w:color w:val="2d4c53"/>
-                <w:sz w:val="20"/>
-                <w:szCs w:val="20"/>
-              </w:rPr>
-            </w:pPr>
-            <w:r>
-              <w:rPr>
-                <w:b w:val="1"/>
-                <w:color w:val="cd6e15"/>
-                <w:sz w:val="20"/>
-                <w:szCs w:val="20"/>
-                <w:rtl w:val="0"/>
-              </w:rPr>
-              <w:t xml:space="preserve">HTML5</w:t>
-            </w:r>
-            <w:r>
-              <w:rPr>
-                <w:color w:val="2d4c53"/>
-                <w:sz w:val="20"/>
-                <w:szCs w:val="20"/>
-                <w:rtl w:val="0"/>
-              </w:rPr>
-              <w:t xml:space="preserve"> </w:t>
-            </w:r>
-            <w:r>
-              <w:rPr>
-                <w:color w:val="2d4c53"/>
-                <w:sz w:val="20"/>
-                <w:szCs w:val="20"/>
-                <w:rtl w:val="0"/>
-              </w:rPr>
-              <w:t xml:space="preserve">Canvas</w:t>
-            </w:r>
-            <w:r>
-              <w:rPr>
-                <w:color w:val="2d4c53"/>
-                <w:sz w:val="20"/>
-                <w:szCs w:val="20"/>
-                <w:rtl w:val="0"/>
-              </w:rPr>
-              <w:t xml:space="preserve"> Application written in </w:t>
-            </w:r>
-            <w:r>
-              <w:rPr>
-                <w:b w:val="1"/>
-                <w:color w:val="cd6e15"/>
-                <w:sz w:val="20"/>
-                <w:szCs w:val="20"/>
-                <w:rtl w:val="0"/>
-              </w:rPr>
-              <w:t xml:space="preserve">JavaScript</w:t>
-            </w:r>
-            <w:r>
-              <w:rPr>
-                <w:color w:val="2d4c53"/>
-                <w:sz w:val="20"/>
-                <w:szCs w:val="20"/>
-                <w:rtl w:val="0"/>
-              </w:rPr>
-              <w:t xml:space="preserve">/</w:t>
-            </w:r>
-            <w:r>
-              <w:rPr>
-                <w:b w:val="1"/>
-                <w:color w:val="cd6e15"/>
-                <w:sz w:val="20"/>
-                <w:szCs w:val="20"/>
-                <w:rtl w:val="0"/>
-              </w:rPr>
-              <w:t xml:space="preserve">Processing.js</w:t>
-            </w:r>
-            <w:r>
-              <w:rPr>
-                <w:rtl w:val="0"/>
-              </w:rPr>
-            </w:r>
-          </w:p>
-          <w:p>
-            <w:pPr>
-              <w:widowControl w:val="0"/>
-              <w:numPr>
-                <w:ilvl w:val="0"/>
-                <w:numId w:val="8"/>
-              </w:numPr>
-              <w:spacing w:after="160" w:before="0" w:line="335.99999999999994" w:lineRule="auto"/>
-              <w:ind w:left="375" w:right="285" w:hanging="270"/>
-              <w:rPr>
-                <w:color w:val="2d4c53"/>
-                <w:sz w:val="20"/>
-                <w:szCs w:val="20"/>
-              </w:rPr>
-            </w:pPr>
-            <w:r>
-              <w:rPr>
-                <w:color w:val="2d4c53"/>
-                <w:sz w:val="20"/>
-                <w:szCs w:val="20"/>
-                <w:rtl w:val="0"/>
-              </w:rPr>
-              <w:t xml:space="preserve">Created drag and drop UI using </w:t>
-            </w:r>
-            <w:r>
-              <w:rPr>
-                <w:b w:val="1"/>
-                <w:color w:val="cd6e15"/>
-                <w:sz w:val="20"/>
-                <w:szCs w:val="20"/>
-                <w:rtl w:val="0"/>
-              </w:rPr>
-              <w:t xml:space="preserve">OOP</w:t>
-            </w:r>
-            <w:r>
-              <w:rPr>
-                <w:color w:val="2d4c53"/>
-                <w:sz w:val="20"/>
-                <w:szCs w:val="20"/>
-                <w:rtl w:val="0"/>
-              </w:rPr>
-              <w:t xml:space="preserve"> and prototypical </w:t>
-            </w:r>
-            <w:r>
-              <w:rPr>
-                <w:color w:val="2d4c53"/>
-                <w:sz w:val="20"/>
-                <w:szCs w:val="20"/>
-                <w:rtl w:val="0"/>
-              </w:rPr>
-              <w:t xml:space="preserve">inheritance</w:t>
-            </w:r>
-            <w:r>
-              <w:rPr>
-                <w:rtl w:val="0"/>
-              </w:rPr>
-            </w:r>
-          </w:p>
-        </w:tc>
-        <w:tc>
-          <w:tcPr>
-            <w:vMerge w:val="continue"/>
-            <w:shd w:fill="f0ebe6"/>
-            <w:tcMar>
-              <w:top w:w="100.0" w:type="dxa"/>
-              <w:left w:w="100.0" w:type="dxa"/>
-              <w:bottom w:w="100.0" w:type="dxa"/>
-              <w:right w:w="100.0" w:type="dxa"/>
-            </w:tcMar>
-          </w:tcPr>
-          <w:p>
-            <w:pPr>
-              <w:widowControl w:val="0"/>
-              <w:spacing w:after="0" w:before="0" w:line="240" w:lineRule="auto"/>
-              <w:ind w:left="0" w:firstLine="0"/>
-              <w:contextualSpacing w:val="0"/>
-            </w:pPr>
-            <w:r>
-              <w:rPr>
-                <w:rtl w:val="0"/>
-              </w:rPr>
-            </w:r>
-          </w:p>
-        </w:tc>
-        <w:tc>
-          <w:tcPr>
-            <w:vMerge w:val="continue"/>
-            <w:tcMar>
-              <w:top w:w="100.0" w:type="dxa"/>
-              <w:left w:w="100.0" w:type="dxa"/>
-              <w:bottom w:w="100.0" w:type="dxa"/>
-              <w:right w:w="100.0" w:type="dxa"/>
-            </w:tcMar>
-          </w:tcPr>
-          <w:p>
-            <w:pPr>
-              <w:widowControl w:val="0"/>
-              <w:spacing w:after="0" w:before="0" w:line="240" w:lineRule="auto"/>
-              <w:ind w:left="0" w:firstLine="0"/>
-              <w:contextualSpacing w:val="0"/>
-            </w:pPr>
-            <w:r>
-              <w:rPr>
-                <w:rtl w:val="0"/>
-              </w:rPr>
-            </w:r>
-          </w:p>
-        </w:tc>
-      </w:tr>
-      <w:tr>
-        <w:trPr>
-          <w:trHeight w:val="400" w:hRule="atLeast"/>
-        </w:trPr>
-        <w:tc>
-          <w:tcPr>
-            <w:gridSpan w:val="2"/>
-            <w:tcMar>
-              <w:top w:w="100.0" w:type="dxa"/>
-              <w:left w:w="100.0" w:type="dxa"/>
-              <w:bottom w:w="100.0" w:type="dxa"/>
-              <w:right w:w="100.0" w:type="dxa"/>
-            </w:tcMar>
-          </w:tcPr>
-          <w:p>
-            <w:pPr>
-              <w:widowControl w:val="0"/>
-              <w:spacing w:before="20" w:line="335.99999999999994" w:lineRule="auto"/>
-              <w:contextualSpacing w:val="0"/>
-              <w:jc w:val="right"/>
-            </w:pPr>
-            <w:r>
-              <w:rPr>
-                <w:color w:val="2d4c53"/>
-                <w:sz w:val="20"/>
-                <w:szCs w:val="20"/>
-                <w:rtl w:val="0"/>
-              </w:rPr>
-              <w:t xml:space="preserve">Storm8</w:t>
-            </w:r>
-            <w:r>
-              <w:rPr>
-                <w:rtl w:val="0"/>
-              </w:rPr>
-            </w:r>
-          </w:p>
-          <w:p>
-            <w:pPr>
-              <w:widowControl w:val="0"/>
-              <w:spacing w:line="335.99999999999994" w:lineRule="auto"/>
-              <w:contextualSpacing w:val="0"/>
-              <w:jc w:val="right"/>
-            </w:pPr>
-            <w:r>
-              <w:rPr>
-                <w:b w:val="1"/>
-                <w:color w:val="2d4c53"/>
-                <w:sz w:val="20"/>
-                <w:szCs w:val="20"/>
-                <w:rtl w:val="0"/>
-              </w:rPr>
-              <w:t xml:space="preserve">Sr Economy Designer</w:t>
-            </w:r>
-          </w:p>
-          <w:p>
-            <w:pPr>
-              <w:widowControl w:val="0"/>
-              <w:spacing w:line="335.99999999999994" w:lineRule="auto"/>
-              <w:contextualSpacing w:val="0"/>
-              <w:jc w:val="right"/>
-            </w:pPr>
-            <w:r>
-              <w:rPr>
-                <w:color w:val="2d4c53"/>
-                <w:sz w:val="20"/>
-                <w:szCs w:val="20"/>
-                <w:rtl w:val="0"/>
-              </w:rPr>
-              <w:t xml:space="preserve">2012 – 2015</w:t>
-            </w:r>
-            <w:r>
-              <w:rPr>
-                <w:rtl w:val="0"/>
-              </w:rPr>
-            </w:r>
-          </w:p>
-        </w:tc>
-        <w:tc>
-          <w:tcPr>
-            <w:gridSpan w:val="4"/>
-            <w:tcMar>
-              <w:top w:w="100.0" w:type="dxa"/>
-              <w:left w:w="100.0" w:type="dxa"/>
-              <w:bottom w:w="100.0" w:type="dxa"/>
-              <w:right w:w="100.0" w:type="dxa"/>
-            </w:tcMar>
-          </w:tcPr>
-          <w:p>
-            <w:pPr>
-              <w:widowControl w:val="0"/>
-              <w:numPr>
-                <w:ilvl w:val="0"/>
-                <w:numId w:val="8"/>
-              </w:numPr>
-              <w:spacing w:before="20" w:line="335.99999999999994" w:lineRule="auto"/>
+              <w:spacing w:before="180" w:line="335.99999999999994" w:lineRule="auto"/>
               <w:ind w:left="360" w:hanging="270"/>
               <w:rPr>
                 <w:color w:val="2d4c53"/>

</xml_diff>

<commit_message>
Update wording on simple resume
</commit_message>
<xml_diff>
--- a/resume/Darga_Developer_Resume.docx
+++ b/resume/Darga_Developer_Resume.docx
@@ -819,7 +819,7 @@
         <w:rPr>
           <w:rtl w:val="0"/>
         </w:rPr>
-        <w:t xml:space="preserve">30 team members</w:t>
+        <w:t xml:space="preserve">30-member team</w:t>
       </w:r>
       <w:r>
         <w:rPr>
@@ -950,7 +950,7 @@
         <w:rPr>
           <w:rtl w:val="0"/>
         </w:rPr>
-        <w:t xml:space="preserve">Tuned game economy using A/B tests to reach metric-driven goals</w:t>
+        <w:t xml:space="preserve">Achieved metric-driven goals by A/B testing the game economy</w:t>
       </w:r>
     </w:p>
     <w:p>

</xml_diff>